<commit_message>
Day 2 - Second half
</commit_message>
<xml_diff>
--- a/Getting Started with Python for Finance.docx
+++ b/Getting Started with Python for Finance.docx
@@ -67,7 +67,15 @@
         <w:t>Explore</w:t>
       </w:r>
       <w:r>
-        <w:t>, analyze, and visualize financial data with Python.</w:t>
+        <w:t xml:space="preserve">, </w:t>
+      </w:r>
+      <w:proofErr w:type="spellStart"/>
+      <w:r>
+        <w:t>analyze</w:t>
+      </w:r>
+      <w:proofErr w:type="spellEnd"/>
+      <w:r>
+        <w:t>, and visualize financial data with Python.</w:t>
       </w:r>
     </w:p>
     <w:p>
@@ -126,7 +134,21 @@
         <w:rPr>
           <w:lang w:val="en-US"/>
         </w:rPr>
-        <w:t xml:space="preserve">Course 1 : </w:t>
+        <w:t xml:space="preserve">Course </w:t>
+      </w:r>
+      <w:proofErr w:type="gramStart"/>
+      <w:r>
+        <w:rPr>
+          <w:lang w:val="en-US"/>
+        </w:rPr>
+        <w:t>1 :</w:t>
+      </w:r>
+      <w:proofErr w:type="gramEnd"/>
+      <w:r>
+        <w:rPr>
+          <w:lang w:val="en-US"/>
+        </w:rPr>
+        <w:t xml:space="preserve"> </w:t>
       </w:r>
       <w:r>
         <w:rPr>
@@ -302,21 +324,51 @@
           <w:lang w:val="en-US"/>
         </w:rPr>
       </w:pPr>
+      <w:proofErr w:type="spellStart"/>
+      <w:proofErr w:type="gramStart"/>
       <w:r>
         <w:rPr>
           <w:b/>
           <w:bCs/>
           <w:lang w:val="en-US"/>
         </w:rPr>
-        <w:t>raw.pipe? – pulls the documentation for pipe in Jupyter notebook.</w:t>
-      </w:r>
+        <w:t>raw.pipe</w:t>
+      </w:r>
+      <w:proofErr w:type="spellEnd"/>
+      <w:proofErr w:type="gramEnd"/>
       <w:r>
         <w:rPr>
           <w:b/>
           <w:bCs/>
           <w:lang w:val="en-US"/>
         </w:rPr>
-        <w:t xml:space="preserve"> Whenever we put a ? after a method or function Jupyter will pull a documentation for it.</w:t>
+        <w:t>? – pulls the documentation for pipe in Jupyter notebook.</w:t>
+      </w:r>
+      <w:r>
+        <w:rPr>
+          <w:b/>
+          <w:bCs/>
+          <w:lang w:val="en-US"/>
+        </w:rPr>
+        <w:t xml:space="preserve"> Whenever we put </w:t>
+      </w:r>
+      <w:proofErr w:type="gramStart"/>
+      <w:r>
+        <w:rPr>
+          <w:b/>
+          <w:bCs/>
+          <w:lang w:val="en-US"/>
+        </w:rPr>
+        <w:t>a ?</w:t>
+      </w:r>
+      <w:proofErr w:type="gramEnd"/>
+      <w:r>
+        <w:rPr>
+          <w:b/>
+          <w:bCs/>
+          <w:lang w:val="en-US"/>
+        </w:rPr>
+        <w:t xml:space="preserve"> after a method or function Jupyter will pull a documentation for it.</w:t>
       </w:r>
     </w:p>
     <w:p>
@@ -677,7 +729,15 @@
         <w:t>Select Columns</w:t>
       </w:r>
       <w:r>
-        <w:t>: Use the iloc method to select the columns you need.</w:t>
+        <w:t>: Use the </w:t>
+      </w:r>
+      <w:proofErr w:type="spellStart"/>
+      <w:r>
+        <w:t>iloc</w:t>
+      </w:r>
+      <w:proofErr w:type="spellEnd"/>
+      <w:r>
+        <w:t> method to select the columns you need.</w:t>
       </w:r>
     </w:p>
     <w:p>
@@ -695,7 +755,15 @@
         <w:t>Fix Columns</w:t>
       </w:r>
       <w:r>
-        <w:t>: Apply the fixed_columns method to collapse hierarchical columns.</w:t>
+        <w:t>: Apply the </w:t>
+      </w:r>
+      <w:proofErr w:type="spellStart"/>
+      <w:r>
+        <w:t>fixed_columns</w:t>
+      </w:r>
+      <w:proofErr w:type="spellEnd"/>
+      <w:r>
+        <w:t> method to collapse hierarchical columns.</w:t>
       </w:r>
     </w:p>
     <w:p>
@@ -1037,7 +1105,15 @@
         </w:numPr>
       </w:pPr>
       <w:r>
-        <w:t>The plot displays vertical lines (wicks) for high and low values and colored bars (candles) for open and close values, with red indicating a decrease and green indicating an increase.</w:t>
+        <w:t xml:space="preserve">The plot displays vertical lines (wicks) for high and low values and </w:t>
+      </w:r>
+      <w:proofErr w:type="spellStart"/>
+      <w:r>
+        <w:t>colored</w:t>
+      </w:r>
+      <w:proofErr w:type="spellEnd"/>
+      <w:r>
+        <w:t xml:space="preserve"> bars (candles) for open and close values, with red indicating a decrease and green indicating an increase.</w:t>
       </w:r>
     </w:p>
     <w:p>
@@ -1096,7 +1172,15 @@
         </w:numPr>
       </w:pPr>
       <w:r>
-        <w:t>If the closing price is higher than the opening price, the body is typically colored green (indicating a price increase).</w:t>
+        <w:t xml:space="preserve">If the closing price is higher than the opening price, the body is typically </w:t>
+      </w:r>
+      <w:proofErr w:type="spellStart"/>
+      <w:r>
+        <w:t>colored</w:t>
+      </w:r>
+      <w:proofErr w:type="spellEnd"/>
+      <w:r>
+        <w:t xml:space="preserve"> green (indicating a price increase).</w:t>
       </w:r>
     </w:p>
     <w:p>
@@ -1107,7 +1191,15 @@
         </w:numPr>
       </w:pPr>
       <w:r>
-        <w:t>If the closing price is lower than the opening price, the body is colored red (indicating a price decrease).</w:t>
+        <w:t xml:space="preserve">If the closing price is lower than the opening price, the body is </w:t>
+      </w:r>
+      <w:proofErr w:type="spellStart"/>
+      <w:r>
+        <w:t>colored</w:t>
+      </w:r>
+      <w:proofErr w:type="spellEnd"/>
+      <w:r>
+        <w:t xml:space="preserve"> red (indicating a price decrease).</w:t>
       </w:r>
     </w:p>
     <w:p>
@@ -1169,7 +1261,15 @@
         </w:numPr>
       </w:pPr>
       <w:r>
-        <w:t>Pass the DataFrame to the plot_candle function.</w:t>
+        <w:t>Pass the DataFrame to the </w:t>
+      </w:r>
+      <w:proofErr w:type="spellStart"/>
+      <w:r>
+        <w:t>plot_candle</w:t>
+      </w:r>
+      <w:proofErr w:type="spellEnd"/>
+      <w:r>
+        <w:t> function.</w:t>
       </w:r>
     </w:p>
     <w:p>
@@ -1180,7 +1280,15 @@
         </w:numPr>
       </w:pPr>
       <w:r>
-        <w:t>The plot_candle function then uses Matplotlib to create the candlestick plot.</w:t>
+        <w:t>The </w:t>
+      </w:r>
+      <w:proofErr w:type="spellStart"/>
+      <w:r>
+        <w:t>plot_candle</w:t>
+      </w:r>
+      <w:proofErr w:type="spellEnd"/>
+      <w:r>
+        <w:t> function then uses Matplotlib to create the candlestick plot.</w:t>
       </w:r>
     </w:p>
     <w:p>
@@ -1227,7 +1335,15 @@
         <w:t>Purpose</w:t>
       </w:r>
       <w:r>
-        <w:t>: The plot_candle function is used to create a candlestick plot using Matplotlib, as Pandas alone cannot create this type of plot.</w:t>
+        <w:t>: The </w:t>
+      </w:r>
+      <w:proofErr w:type="spellStart"/>
+      <w:r>
+        <w:t>plot_candle</w:t>
+      </w:r>
+      <w:proofErr w:type="spellEnd"/>
+      <w:r>
+        <w:t> function is used to create a candlestick plot using Matplotlib, as Pandas alone cannot create this type of plot.</w:t>
       </w:r>
     </w:p>
     <w:p>
@@ -1245,7 +1361,15 @@
         <w:t>Function Input</w:t>
       </w:r>
       <w:r>
-        <w:t>: It takes a DataFrame and a Matplotlib axes object (ax) as inputs.</w:t>
+        <w:t>: It takes a DataFrame and a Matplotlib axes object (</w:t>
+      </w:r>
+      <w:proofErr w:type="spellStart"/>
+      <w:r>
+        <w:t>ax</w:t>
+      </w:r>
+      <w:proofErr w:type="spellEnd"/>
+      <w:r>
+        <w:t>) as inputs.</w:t>
       </w:r>
     </w:p>
     <w:p>
@@ -1492,7 +1616,15 @@
     <w:p>
       <w:r>
         <w:br/>
-        <w:t>This function effectively creates a visual representation of the price movements over time, making it easier to analyze trends and patterns in the data.</w:t>
+        <w:t xml:space="preserve">This function effectively creates a visual representation of the price movements over time, making it easier to </w:t>
+      </w:r>
+      <w:proofErr w:type="spellStart"/>
+      <w:r>
+        <w:t>analyze</w:t>
+      </w:r>
+      <w:proofErr w:type="spellEnd"/>
+      <w:r>
+        <w:t xml:space="preserve"> trends and patterns in the data.</w:t>
       </w:r>
     </w:p>
     <w:p/>
@@ -1515,7 +1647,23 @@
           <w:b/>
           <w:bCs/>
         </w:rPr>
-        <w:t>between iloc and loc in Pandas:</w:t>
+        <w:t>between </w:t>
+      </w:r>
+      <w:proofErr w:type="spellStart"/>
+      <w:r>
+        <w:rPr>
+          <w:b/>
+          <w:bCs/>
+        </w:rPr>
+        <w:t>iloc</w:t>
+      </w:r>
+      <w:proofErr w:type="spellEnd"/>
+      <w:r>
+        <w:rPr>
+          <w:b/>
+          <w:bCs/>
+        </w:rPr>
+        <w:t> and loc in Pandas:</w:t>
       </w:r>
     </w:p>
     <w:p>
@@ -1525,8 +1673,13 @@
           <w:numId w:val="26"/>
         </w:numPr>
       </w:pPr>
-      <w:r>
-        <w:t>iloc:</w:t>
+      <w:proofErr w:type="spellStart"/>
+      <w:r>
+        <w:t>iloc</w:t>
+      </w:r>
+      <w:proofErr w:type="spellEnd"/>
+      <w:r>
+        <w:t>:</w:t>
       </w:r>
     </w:p>
     <w:p>
@@ -1559,7 +1712,17 @@
         </w:numPr>
       </w:pPr>
       <w:r>
-        <w:t>Example: df.iloc[0, 1] selects the first row and second column.</w:t>
+        <w:t>Example: </w:t>
+      </w:r>
+      <w:proofErr w:type="spellStart"/>
+      <w:proofErr w:type="gramStart"/>
+      <w:r>
+        <w:t>df.iloc</w:t>
+      </w:r>
+      <w:proofErr w:type="spellEnd"/>
+      <w:proofErr w:type="gramEnd"/>
+      <w:r>
+        <w:t>[0, 1] selects the first row and second column.</w:t>
       </w:r>
     </w:p>
     <w:p>
@@ -1603,13 +1766,34 @@
         </w:numPr>
       </w:pPr>
       <w:r>
-        <w:t>Example: df.loc['2021-01-01', 'Close'] selects the row with the date '2021-01-01' and the column 'Close'.</w:t>
+        <w:t>Example: </w:t>
+      </w:r>
+      <w:proofErr w:type="spellStart"/>
+      <w:proofErr w:type="gramStart"/>
+      <w:r>
+        <w:t>df.loc</w:t>
+      </w:r>
+      <w:proofErr w:type="spellEnd"/>
+      <w:r>
+        <w:t>[</w:t>
+      </w:r>
+      <w:proofErr w:type="gramEnd"/>
+      <w:r>
+        <w:t>'2021-01-01', 'Close'] selects the row with the date '2021-01-01' and the column 'Close'.</w:t>
       </w:r>
     </w:p>
     <w:p>
       <w:r>
         <w:br/>
-        <w:t>In the video, iloc is used to select columns by their position, while loc is used to select rows based on date ranges.</w:t>
+        <w:t>In the video, </w:t>
+      </w:r>
+      <w:proofErr w:type="spellStart"/>
+      <w:r>
+        <w:t>iloc</w:t>
+      </w:r>
+      <w:proofErr w:type="spellEnd"/>
+      <w:r>
+        <w:t> is used to select columns by their position, while loc is used to select rows based on date ranges.</w:t>
       </w:r>
     </w:p>
     <w:p>
@@ -1673,7 +1857,15 @@
     </w:p>
     <w:p>
       <w:r>
-        <w:t>To calculate returns using Pandas, you can use the pct_change method. Here's a step-by-step process:</w:t>
+        <w:t>To calculate returns using Pandas, you can use the </w:t>
+      </w:r>
+      <w:proofErr w:type="spellStart"/>
+      <w:r>
+        <w:t>pct_change</w:t>
+      </w:r>
+      <w:proofErr w:type="spellEnd"/>
+      <w:r>
+        <w:t> method. Here's a step-by-step process:</w:t>
       </w:r>
     </w:p>
     <w:p>
@@ -1709,7 +1901,15 @@
         <w:t>Calculate the returns</w:t>
       </w:r>
       <w:r>
-        <w:t> using the pct_change method on the 'Close' column:</w:t>
+        <w:t> using the </w:t>
+      </w:r>
+      <w:proofErr w:type="spellStart"/>
+      <w:r>
+        <w:t>pct_change</w:t>
+      </w:r>
+      <w:proofErr w:type="spellEnd"/>
+      <w:r>
+        <w:t> method on the 'Close' column:</w:t>
       </w:r>
       <w:r>
         <w:br/>
@@ -1717,30 +1917,69 @@
       </w:r>
       <w:r>
         <w:br/>
-        <w:t>returns = AAPL['Close'].pct_change()</w:t>
+        <w:t>returns = AAPL['Close'].</w:t>
+      </w:r>
+      <w:proofErr w:type="spellStart"/>
+      <w:r>
+        <w:t>pct_</w:t>
+      </w:r>
+      <w:proofErr w:type="gramStart"/>
+      <w:r>
+        <w:t>change</w:t>
+      </w:r>
+      <w:proofErr w:type="spellEnd"/>
+      <w:r>
+        <w:t>(</w:t>
+      </w:r>
+      <w:proofErr w:type="gramEnd"/>
+      <w:r>
+        <w:t>)</w:t>
       </w:r>
     </w:p>
     <w:p>
       <w:r>
         <w:br/>
-        <w:t>The pct_change method calculates the percentage change between the current and previous values, which represents the returns. For example, if the closing price on January 5th is higher than on January 4th, the return will be positive.</w:t>
+        <w:t>The </w:t>
+      </w:r>
+      <w:proofErr w:type="spellStart"/>
+      <w:r>
+        <w:t>pct_change</w:t>
+      </w:r>
+      <w:proofErr w:type="spellEnd"/>
+      <w:r>
+        <w:t> method calculates the percentage change between the current and previous values, which represents the returns. For example, if the closing price on January 5th is higher than on January 4th, the return will be positive.</w:t>
       </w:r>
       <w:r>
         <w:br/>
       </w:r>
       <w:r>
         <w:br/>
-        <w:t>You can also check the documentation for pct_change within Jupyter by typing:</w:t>
+        <w:t>You can also check the documentation for </w:t>
+      </w:r>
+      <w:proofErr w:type="spellStart"/>
+      <w:r>
+        <w:t>pct_change</w:t>
+      </w:r>
+      <w:proofErr w:type="spellEnd"/>
+      <w:r>
+        <w:t> within Jupyter by typing:</w:t>
       </w:r>
       <w:r>
         <w:br/>
+      </w:r>
+      <w:proofErr w:type="spellStart"/>
+      <w:r>
         <w:t>AAPL</w:t>
       </w:r>
       <w:r>
         <w:t>.</w:t>
       </w:r>
       <w:r>
-        <w:t>pct_change?</w:t>
+        <w:t>pct_change</w:t>
+      </w:r>
+      <w:proofErr w:type="spellEnd"/>
+      <w:r>
+        <w:t>?</w:t>
       </w:r>
       <w:r>
         <w:br/>
@@ -1789,7 +2028,15 @@
       </w:r>
       <w:r>
         <w:br/>
-        <w:t>In the video, returns are calculated using the pct_change method in Pandas, which computes the percentage change between the current and previous values in a series. For example, if the closing price of a stock increases from one day to the next, the return for that day will be positive, indicating a profit. Conversely, if the closing price decreases, the return will be negative, indicating a loss.</w:t>
+        <w:t>In the video, returns are calculated using the </w:t>
+      </w:r>
+      <w:proofErr w:type="spellStart"/>
+      <w:r>
+        <w:t>pct_change</w:t>
+      </w:r>
+      <w:proofErr w:type="spellEnd"/>
+      <w:r>
+        <w:t> method in Pandas, which computes the percentage change between the current and previous values in a series. For example, if the closing price of a stock increases from one day to the next, the return for that day will be positive, indicating a profit. Conversely, if the closing price decreases, the return will be negative, indicating a loss.</w:t>
       </w:r>
     </w:p>
     <w:p/>
@@ -1879,7 +2126,15 @@
       <w:r>
         <w:lastRenderedPageBreak/>
         <w:br/>
-        <w:t>In Pandas, you can use the pct_change method to easily calculate this for a series of values, such as stock prices. This method computes the percentage change between the current and previous values in the series.</w:t>
+        <w:t>In Pandas, you can use the </w:t>
+      </w:r>
+      <w:proofErr w:type="spellStart"/>
+      <w:r>
+        <w:t>pct_change</w:t>
+      </w:r>
+      <w:proofErr w:type="spellEnd"/>
+      <w:r>
+        <w:t> method to easily calculate this for a series of values, such as stock prices. This method computes the percentage change between the current and previous values in the series.</w:t>
       </w:r>
     </w:p>
     <w:p/>
@@ -1925,7 +2180,15 @@
         </w:numPr>
       </w:pPr>
       <w:r>
-        <w:t>The instructor uses the pct_change method in Pandas to calculate returns.</w:t>
+        <w:t>The instructor uses the </w:t>
+      </w:r>
+      <w:proofErr w:type="spellStart"/>
+      <w:r>
+        <w:t>pct_change</w:t>
+      </w:r>
+      <w:proofErr w:type="spellEnd"/>
+      <w:r>
+        <w:t> method in Pandas to calculate returns.</w:t>
       </w:r>
     </w:p>
     <w:p>
@@ -1969,7 +2232,15 @@
         </w:numPr>
       </w:pPr>
       <w:r>
-        <w:t>The instructor emphasizes the usefulness of the pct_change method and recommends checking the documentation within Jupyter for more details on how it works.</w:t>
+        <w:t>The instructor emphasizes the usefulness of the </w:t>
+      </w:r>
+      <w:proofErr w:type="spellStart"/>
+      <w:r>
+        <w:t>pct_change</w:t>
+      </w:r>
+      <w:proofErr w:type="spellEnd"/>
+      <w:r>
+        <w:t> method and recommends checking the documentation within Jupyter for more details on how it works.</w:t>
       </w:r>
     </w:p>
     <w:p>
@@ -2035,7 +2306,15 @@
       </w:r>
       <w:r>
         <w:br/>
-        <w:t>data['returns'].hist(bins=30)</w:t>
+        <w:t>data['returns'</w:t>
+      </w:r>
+      <w:proofErr w:type="gramStart"/>
+      <w:r>
+        <w:t>].hist</w:t>
+      </w:r>
+      <w:proofErr w:type="gramEnd"/>
+      <w:r>
+        <w:t>(bins=30)</w:t>
       </w:r>
       <w:r>
         <w:br/>
@@ -2286,17 +2565,1763 @@
       </w:r>
     </w:p>
     <w:p>
-      <w:pPr>
+      <w:r>
         <w:rPr>
           <w:vanish/>
         </w:rPr>
-      </w:pPr>
-      <w:r>
+        <w:t>Bottom of Form</w:t>
+      </w:r>
+    </w:p>
+    <w:p>
+      <w:pPr>
+        <w:rPr>
+          <w:b/>
+          <w:bCs/>
+          <w:u w:val="single"/>
+        </w:rPr>
+      </w:pPr>
+      <w:r>
+        <w:rPr>
+          <w:b/>
+          <w:bCs/>
+          <w:u w:val="single"/>
+        </w:rPr>
+        <w:t>Cumulative returns</w:t>
+      </w:r>
+    </w:p>
+    <w:p>
+      <w:pPr>
+        <w:numPr>
+          <w:ilvl w:val="0"/>
+          <w:numId w:val="51"/>
+        </w:numPr>
+      </w:pPr>
+      <w:r>
+        <w:rPr>
+          <w:b/>
+          <w:bCs/>
+        </w:rPr>
+        <w:t>Calculation of Cumulative Returns</w:t>
+      </w:r>
+      <w:r>
+        <w:t>:</w:t>
+      </w:r>
+    </w:p>
+    <w:p>
+      <w:pPr>
+        <w:numPr>
+          <w:ilvl w:val="1"/>
+          <w:numId w:val="52"/>
+        </w:numPr>
+      </w:pPr>
+      <w:r>
+        <w:rPr>
+          <w:b/>
+          <w:bCs/>
+        </w:rPr>
+        <w:t>Simple Method</w:t>
+      </w:r>
+      <w:r>
+        <w:t>: Subtract the original price from the current price, then divide by the original price.</w:t>
+      </w:r>
+    </w:p>
+    <w:p>
+      <w:pPr>
+        <w:numPr>
+          <w:ilvl w:val="1"/>
+          <w:numId w:val="53"/>
+        </w:numPr>
+      </w:pPr>
+      <w:r>
+        <w:rPr>
+          <w:b/>
+          <w:bCs/>
+        </w:rPr>
+        <w:t>Complex Method</w:t>
+      </w:r>
+      <w:r>
+        <w:t>: Use </w:t>
+      </w:r>
+      <w:proofErr w:type="spellStart"/>
+      <w:r>
+        <w:t>pct_change</w:t>
+      </w:r>
+      <w:proofErr w:type="spellEnd"/>
+      <w:r>
+        <w:t> to calculate percentage change, add 1, then use </w:t>
+      </w:r>
+      <w:proofErr w:type="spellStart"/>
+      <w:r>
+        <w:t>cumprod</w:t>
+      </w:r>
+      <w:proofErr w:type="spellEnd"/>
+      <w:r>
+        <w:t> to get the cumulative product, and subtract 1.</w:t>
+      </w:r>
+    </w:p>
+    <w:p>
+      <w:pPr>
+        <w:numPr>
+          <w:ilvl w:val="0"/>
+          <w:numId w:val="51"/>
+        </w:numPr>
+      </w:pPr>
+      <w:r>
+        <w:rPr>
+          <w:b/>
+          <w:bCs/>
+        </w:rPr>
+        <w:t>Refactoring into Functions</w:t>
+      </w:r>
+      <w:r>
+        <w:t>:</w:t>
+      </w:r>
+    </w:p>
+    <w:p>
+      <w:pPr>
+        <w:numPr>
+          <w:ilvl w:val="1"/>
+          <w:numId w:val="54"/>
+        </w:numPr>
+      </w:pPr>
+      <w:r>
+        <w:t>The video demonstrates how to refactor the cumulative returns calculation into a function for reusability.</w:t>
+      </w:r>
+    </w:p>
+    <w:p>
+      <w:pPr>
+        <w:numPr>
+          <w:ilvl w:val="1"/>
+          <w:numId w:val="55"/>
+        </w:numPr>
+      </w:pPr>
+      <w:r>
+        <w:lastRenderedPageBreak/>
+        <w:t>It introduces lambda functions as a way to create anonymous functions for concise code.</w:t>
+      </w:r>
+    </w:p>
+    <w:p>
+      <w:pPr>
+        <w:numPr>
+          <w:ilvl w:val="0"/>
+          <w:numId w:val="51"/>
+        </w:numPr>
+      </w:pPr>
+      <w:r>
+        <w:rPr>
+          <w:b/>
+          <w:bCs/>
+        </w:rPr>
+        <w:t>Visualization</w:t>
+      </w:r>
+      <w:r>
+        <w:t>:</w:t>
+      </w:r>
+    </w:p>
+    <w:p>
+      <w:pPr>
+        <w:numPr>
+          <w:ilvl w:val="1"/>
+          <w:numId w:val="56"/>
+        </w:numPr>
+      </w:pPr>
+      <w:r>
+        <w:t>The video shows how to plot cumulative returns using pandas and matplotlib.</w:t>
+      </w:r>
+    </w:p>
+    <w:p>
+      <w:r>
+        <w:br/>
+        <w:t>This video helps you understand different ways to calculate and visualize cumulative returns using pandas, and how to refactor your code for better reusability.</w:t>
+      </w:r>
+    </w:p>
+    <w:p>
+      <w:pPr>
+        <w:rPr>
+          <w:b/>
+          <w:bCs/>
+          <w:u w:val="single"/>
+        </w:rPr>
+      </w:pPr>
+    </w:p>
+    <w:p>
+      <w:pPr>
+        <w:rPr>
+          <w:b/>
+          <w:bCs/>
+        </w:rPr>
+      </w:pPr>
+      <w:r>
+        <w:rPr>
+          <w:b/>
+          <w:bCs/>
+        </w:rPr>
+        <w:t>What is cumulative return?</w:t>
+      </w:r>
+    </w:p>
+    <w:p>
+      <w:r>
+        <w:t>Cumulative return measures the total amount an investment has gained or lost over a period of time. It's calculated by taking the current price, subtracting the original price, and then dividing by the original price. This gives you a percentage that shows the overall return on the investment. For example, if an investment's price has increased from $10 to $20, the cumulative return would be 100%.</w:t>
+      </w:r>
+    </w:p>
+    <w:p/>
+    <w:p>
+      <w:pPr>
+        <w:rPr>
+          <w:b/>
+          <w:bCs/>
+        </w:rPr>
+      </w:pPr>
+      <w:r>
+        <w:rPr>
+          <w:b/>
+          <w:bCs/>
+        </w:rPr>
+        <w:t>H</w:t>
+      </w:r>
+      <w:r>
+        <w:rPr>
+          <w:b/>
+          <w:bCs/>
+        </w:rPr>
+        <w:t>ow to calculate cumulative returns in panda</w:t>
+      </w:r>
+      <w:r>
+        <w:rPr>
+          <w:b/>
+          <w:bCs/>
+        </w:rPr>
+        <w:t>s?</w:t>
+      </w:r>
+    </w:p>
+    <w:p>
+      <w:r>
+        <w:t>To calculate cumulative returns in pandas, you can follow these steps:</w:t>
+      </w:r>
+    </w:p>
+    <w:p>
+      <w:pPr>
+        <w:numPr>
+          <w:ilvl w:val="0"/>
+          <w:numId w:val="45"/>
+        </w:numPr>
+      </w:pPr>
+      <w:r>
+        <w:rPr>
+          <w:b/>
+          <w:bCs/>
+        </w:rPr>
+        <w:t>Subtract the original price from the current price:</w:t>
+      </w:r>
+      <w:r>
+        <w:br/>
+        <w:t>python</w:t>
+      </w:r>
+      <w:r>
+        <w:br/>
+      </w:r>
+      <w:proofErr w:type="spellStart"/>
+      <w:r>
+        <w:t>cumulative_returns</w:t>
+      </w:r>
+      <w:proofErr w:type="spellEnd"/>
+      <w:r>
+        <w:t xml:space="preserve"> = </w:t>
+      </w:r>
+      <w:proofErr w:type="spellStart"/>
+      <w:r>
+        <w:t>close.sub</w:t>
+      </w:r>
+      <w:proofErr w:type="spellEnd"/>
+      <w:r>
+        <w:t>(</w:t>
+      </w:r>
+      <w:proofErr w:type="spellStart"/>
+      <w:proofErr w:type="gramStart"/>
+      <w:r>
+        <w:t>close.iloc</w:t>
+      </w:r>
+      <w:proofErr w:type="spellEnd"/>
+      <w:proofErr w:type="gramEnd"/>
+      <w:r>
+        <w:t>[0])</w:t>
+      </w:r>
+    </w:p>
+    <w:p>
+      <w:pPr>
+        <w:numPr>
+          <w:ilvl w:val="0"/>
+          <w:numId w:val="45"/>
+        </w:numPr>
+      </w:pPr>
+      <w:r>
+        <w:rPr>
+          <w:b/>
+          <w:bCs/>
+        </w:rPr>
+        <w:t>Divide by the original price:</w:t>
+      </w:r>
+      <w:r>
+        <w:br/>
+        <w:t>python</w:t>
+      </w:r>
+      <w:r>
+        <w:br/>
+      </w:r>
+      <w:proofErr w:type="spellStart"/>
+      <w:r>
+        <w:t>cumulative_returns</w:t>
+      </w:r>
+      <w:proofErr w:type="spellEnd"/>
+      <w:r>
+        <w:t xml:space="preserve"> = </w:t>
+      </w:r>
+      <w:proofErr w:type="spellStart"/>
+      <w:r>
+        <w:t>cumulative_returns.div</w:t>
+      </w:r>
+      <w:proofErr w:type="spellEnd"/>
+      <w:r>
+        <w:t>(</w:t>
+      </w:r>
+      <w:proofErr w:type="spellStart"/>
+      <w:proofErr w:type="gramStart"/>
+      <w:r>
+        <w:t>close.iloc</w:t>
+      </w:r>
+      <w:proofErr w:type="spellEnd"/>
+      <w:proofErr w:type="gramEnd"/>
+      <w:r>
+        <w:t>[0])</w:t>
+      </w:r>
+    </w:p>
+    <w:p>
+      <w:pPr>
+        <w:numPr>
+          <w:ilvl w:val="0"/>
+          <w:numId w:val="45"/>
+        </w:numPr>
+      </w:pPr>
+      <w:r>
+        <w:rPr>
+          <w:b/>
+          <w:bCs/>
+        </w:rPr>
+        <w:t>Plot the cumulative returns:</w:t>
+      </w:r>
+      <w:r>
+        <w:br/>
+        <w:t>python</w:t>
+      </w:r>
+      <w:r>
+        <w:br/>
+      </w:r>
+      <w:proofErr w:type="spellStart"/>
+      <w:r>
+        <w:t>cumulative_</w:t>
+      </w:r>
+      <w:proofErr w:type="gramStart"/>
+      <w:r>
+        <w:t>returns.plot</w:t>
+      </w:r>
+      <w:proofErr w:type="spellEnd"/>
+      <w:proofErr w:type="gramEnd"/>
+      <w:r>
+        <w:t>()</w:t>
+      </w:r>
+      <w:r>
+        <w:br/>
+      </w:r>
+      <w:r>
+        <w:br/>
+      </w:r>
+    </w:p>
+    <w:p>
+      <w:r>
+        <w:t>Alternatively, you can use the </w:t>
+      </w:r>
+      <w:proofErr w:type="spellStart"/>
+      <w:r>
+        <w:t>pct_change</w:t>
+      </w:r>
+      <w:proofErr w:type="spellEnd"/>
+      <w:r>
+        <w:t> and </w:t>
+      </w:r>
+      <w:proofErr w:type="spellStart"/>
+      <w:r>
+        <w:t>cumprod</w:t>
+      </w:r>
+      <w:proofErr w:type="spellEnd"/>
+      <w:r>
+        <w:t> methods:</w:t>
+      </w:r>
+    </w:p>
+    <w:p>
+      <w:pPr>
+        <w:numPr>
+          <w:ilvl w:val="0"/>
+          <w:numId w:val="46"/>
+        </w:numPr>
+      </w:pPr>
+      <w:r>
+        <w:rPr>
+          <w:b/>
+          <w:bCs/>
+        </w:rPr>
+        <w:t>Calculate percentage change and add 1:</w:t>
+      </w:r>
+      <w:r>
+        <w:br/>
+        <w:t>python</w:t>
+      </w:r>
+      <w:r>
+        <w:br/>
+      </w:r>
+      <w:proofErr w:type="spellStart"/>
+      <w:r>
+        <w:t>cumulative_returns</w:t>
+      </w:r>
+      <w:proofErr w:type="spellEnd"/>
+      <w:r>
+        <w:t xml:space="preserve"> = </w:t>
+      </w:r>
+      <w:proofErr w:type="spellStart"/>
+      <w:r>
+        <w:t>close.pct_change</w:t>
+      </w:r>
+      <w:proofErr w:type="spellEnd"/>
+      <w:r>
+        <w:t>(</w:t>
+      </w:r>
+      <w:proofErr w:type="gramStart"/>
+      <w:r>
+        <w:t>).add</w:t>
+      </w:r>
+      <w:proofErr w:type="gramEnd"/>
+      <w:r>
+        <w:t>(1)</w:t>
+      </w:r>
+    </w:p>
+    <w:p>
+      <w:pPr>
+        <w:numPr>
+          <w:ilvl w:val="0"/>
+          <w:numId w:val="46"/>
+        </w:numPr>
+      </w:pPr>
+      <w:r>
+        <w:rPr>
+          <w:b/>
+          <w:bCs/>
+        </w:rPr>
+        <w:t>Calculate the cumulative product and subtract 1:</w:t>
+      </w:r>
+      <w:r>
+        <w:br/>
+        <w:t>python</w:t>
+      </w:r>
+      <w:r>
+        <w:br/>
+      </w:r>
+      <w:proofErr w:type="spellStart"/>
+      <w:r>
+        <w:t>cumulative_returns</w:t>
+      </w:r>
+      <w:proofErr w:type="spellEnd"/>
+      <w:r>
+        <w:t xml:space="preserve"> = </w:t>
+      </w:r>
+      <w:proofErr w:type="spellStart"/>
+      <w:r>
+        <w:t>cumulative_</w:t>
+      </w:r>
+      <w:proofErr w:type="gramStart"/>
+      <w:r>
+        <w:t>returns.cumprod</w:t>
+      </w:r>
+      <w:proofErr w:type="spellEnd"/>
+      <w:proofErr w:type="gramEnd"/>
+      <w:r>
+        <w:t>().sub(1)</w:t>
+      </w:r>
+    </w:p>
+    <w:p>
+      <w:pPr>
+        <w:numPr>
+          <w:ilvl w:val="0"/>
+          <w:numId w:val="46"/>
+        </w:numPr>
+      </w:pPr>
+      <w:r>
+        <w:rPr>
+          <w:b/>
+          <w:bCs/>
+        </w:rPr>
+        <w:t>Plot the cumulative returns:</w:t>
+      </w:r>
+      <w:r>
+        <w:br/>
+        <w:t>python</w:t>
+      </w:r>
+      <w:r>
+        <w:br/>
+      </w:r>
+      <w:proofErr w:type="spellStart"/>
+      <w:r>
+        <w:t>cumulative_</w:t>
+      </w:r>
+      <w:proofErr w:type="gramStart"/>
+      <w:r>
+        <w:t>returns.plot</w:t>
+      </w:r>
+      <w:proofErr w:type="spellEnd"/>
+      <w:proofErr w:type="gramEnd"/>
+      <w:r>
+        <w:t>()</w:t>
+      </w:r>
+      <w:r>
+        <w:br/>
+      </w:r>
+    </w:p>
+    <w:p>
+      <w:r>
+        <w:lastRenderedPageBreak/>
+        <w:br/>
+        <w:t>Both methods will give you the cumulative returns over time. You can choose the one that best fits your needs.</w:t>
+      </w:r>
+    </w:p>
+    <w:p/>
+    <w:p>
+      <w:pPr>
+        <w:rPr>
+          <w:b/>
+          <w:bCs/>
+        </w:rPr>
+      </w:pPr>
+      <w:r>
+        <w:rPr>
+          <w:b/>
+          <w:bCs/>
+        </w:rPr>
+        <w:t>W</w:t>
+      </w:r>
+      <w:r>
+        <w:rPr>
+          <w:b/>
+          <w:bCs/>
+        </w:rPr>
+        <w:t>hat is the easy and the complex way of calcu</w:t>
+      </w:r>
+      <w:r>
+        <w:rPr>
+          <w:b/>
+          <w:bCs/>
+        </w:rPr>
+        <w:t>la</w:t>
+      </w:r>
+      <w:r>
+        <w:rPr>
+          <w:b/>
+          <w:bCs/>
+        </w:rPr>
+        <w:t>ting cumulative returns</w:t>
+      </w:r>
+      <w:r>
+        <w:rPr>
+          <w:b/>
+          <w:bCs/>
+        </w:rPr>
+        <w:t>?</w:t>
+      </w:r>
+    </w:p>
+    <w:p>
+      <w:r>
+        <w:t>To calculate cumulative returns in pandas, the video explains two methods:</w:t>
+      </w:r>
+      <w:r>
+        <w:br/>
+      </w:r>
+      <w:r>
+        <w:br/>
+      </w:r>
+      <w:r>
+        <w:rPr>
+          <w:b/>
+          <w:bCs/>
+        </w:rPr>
+        <w:t>Simple Method:</w:t>
+      </w:r>
+    </w:p>
+    <w:p>
+      <w:pPr>
+        <w:numPr>
+          <w:ilvl w:val="0"/>
+          <w:numId w:val="47"/>
+        </w:numPr>
+      </w:pPr>
+      <w:r>
+        <w:t>Subtract the original price from the current price.</w:t>
+      </w:r>
+      <w:r>
+        <w:br/>
+        <w:t>python</w:t>
+      </w:r>
+      <w:r>
+        <w:br/>
+      </w:r>
+      <w:proofErr w:type="spellStart"/>
+      <w:r>
+        <w:t>cumulative_returns</w:t>
+      </w:r>
+      <w:proofErr w:type="spellEnd"/>
+      <w:r>
+        <w:t xml:space="preserve"> = </w:t>
+      </w:r>
+      <w:proofErr w:type="spellStart"/>
+      <w:r>
+        <w:t>close.sub</w:t>
+      </w:r>
+      <w:proofErr w:type="spellEnd"/>
+      <w:r>
+        <w:t>(</w:t>
+      </w:r>
+      <w:proofErr w:type="spellStart"/>
+      <w:proofErr w:type="gramStart"/>
+      <w:r>
+        <w:t>close.iloc</w:t>
+      </w:r>
+      <w:proofErr w:type="spellEnd"/>
+      <w:proofErr w:type="gramEnd"/>
+      <w:r>
+        <w:t>[0])</w:t>
+      </w:r>
+    </w:p>
+    <w:p>
+      <w:pPr>
+        <w:numPr>
+          <w:ilvl w:val="0"/>
+          <w:numId w:val="47"/>
+        </w:numPr>
+      </w:pPr>
+      <w:r>
+        <w:t>Divide by the original price.</w:t>
+      </w:r>
+      <w:r>
+        <w:br/>
+        <w:t>python</w:t>
+      </w:r>
+      <w:r>
+        <w:br/>
+      </w:r>
+      <w:proofErr w:type="spellStart"/>
+      <w:r>
+        <w:t>cumulative_returns</w:t>
+      </w:r>
+      <w:proofErr w:type="spellEnd"/>
+      <w:r>
+        <w:t xml:space="preserve"> = </w:t>
+      </w:r>
+      <w:proofErr w:type="spellStart"/>
+      <w:r>
+        <w:t>cumulative_returns.div</w:t>
+      </w:r>
+      <w:proofErr w:type="spellEnd"/>
+      <w:r>
+        <w:t>(</w:t>
+      </w:r>
+      <w:proofErr w:type="spellStart"/>
+      <w:proofErr w:type="gramStart"/>
+      <w:r>
+        <w:t>close.iloc</w:t>
+      </w:r>
+      <w:proofErr w:type="spellEnd"/>
+      <w:proofErr w:type="gramEnd"/>
+      <w:r>
+        <w:t>[0])</w:t>
+      </w:r>
+      <w:r>
+        <w:br/>
+      </w:r>
+    </w:p>
+    <w:p>
+      <w:r>
+        <w:br/>
+      </w:r>
+      <w:r>
+        <w:rPr>
+          <w:b/>
+          <w:bCs/>
+        </w:rPr>
+        <w:t>Complex Method:</w:t>
+      </w:r>
+    </w:p>
+    <w:p>
+      <w:pPr>
+        <w:numPr>
+          <w:ilvl w:val="0"/>
+          <w:numId w:val="48"/>
+        </w:numPr>
+      </w:pPr>
+      <w:r>
+        <w:t>Calculate the percentage change and add 1.</w:t>
+      </w:r>
+      <w:r>
+        <w:br/>
+        <w:t>python</w:t>
+      </w:r>
+      <w:r>
+        <w:br/>
+      </w:r>
+      <w:proofErr w:type="spellStart"/>
+      <w:r>
+        <w:t>cumulative_returns</w:t>
+      </w:r>
+      <w:proofErr w:type="spellEnd"/>
+      <w:r>
+        <w:t xml:space="preserve"> = </w:t>
+      </w:r>
+      <w:proofErr w:type="spellStart"/>
+      <w:r>
+        <w:t>close.pct_change</w:t>
+      </w:r>
+      <w:proofErr w:type="spellEnd"/>
+      <w:r>
+        <w:t>(</w:t>
+      </w:r>
+      <w:proofErr w:type="gramStart"/>
+      <w:r>
+        <w:t>).add</w:t>
+      </w:r>
+      <w:proofErr w:type="gramEnd"/>
+      <w:r>
+        <w:t>(1)</w:t>
+      </w:r>
+    </w:p>
+    <w:p>
+      <w:pPr>
+        <w:numPr>
+          <w:ilvl w:val="0"/>
+          <w:numId w:val="48"/>
+        </w:numPr>
+      </w:pPr>
+      <w:r>
+        <w:t>Calculate the cumulative product and subtract 1.</w:t>
+      </w:r>
+      <w:r>
+        <w:br/>
+        <w:t>python</w:t>
+      </w:r>
+      <w:r>
+        <w:br/>
+      </w:r>
+      <w:proofErr w:type="spellStart"/>
+      <w:r>
+        <w:t>cumulative_returns</w:t>
+      </w:r>
+      <w:proofErr w:type="spellEnd"/>
+      <w:r>
+        <w:t xml:space="preserve"> = </w:t>
+      </w:r>
+      <w:proofErr w:type="spellStart"/>
+      <w:r>
+        <w:t>cumulative_</w:t>
+      </w:r>
+      <w:proofErr w:type="gramStart"/>
+      <w:r>
+        <w:t>returns.cumprod</w:t>
+      </w:r>
+      <w:proofErr w:type="spellEnd"/>
+      <w:proofErr w:type="gramEnd"/>
+      <w:r>
+        <w:t>().sub(1)</w:t>
+      </w:r>
+      <w:r>
+        <w:br/>
+      </w:r>
+    </w:p>
+    <w:p>
+      <w:r>
+        <w:br/>
+        <w:t>Both methods will give you the cumulative returns over time. The simple method is more straightforward, while the complex method might be more efficient for larger datasets.</w:t>
+      </w:r>
+    </w:p>
+    <w:p/>
+    <w:p>
+      <w:pPr>
+        <w:rPr>
+          <w:b/>
+          <w:bCs/>
+        </w:rPr>
+      </w:pPr>
+      <w:r>
+        <w:rPr>
+          <w:b/>
+          <w:bCs/>
+        </w:rPr>
+        <w:t>W</w:t>
+      </w:r>
+      <w:r>
+        <w:rPr>
+          <w:b/>
+          <w:bCs/>
+        </w:rPr>
+        <w:t>hat is lambda function and compare with normal function in the video</w:t>
+      </w:r>
+      <w:r>
+        <w:rPr>
+          <w:b/>
+          <w:bCs/>
+        </w:rPr>
+        <w:t>.</w:t>
+      </w:r>
+    </w:p>
+    <w:p>
+      <w:r>
+        <w:t>A </w:t>
+      </w:r>
+      <w:r>
+        <w:rPr>
+          <w:b/>
+          <w:bCs/>
+        </w:rPr>
+        <w:t>lambda function</w:t>
+      </w:r>
+      <w:r>
+        <w:t> in Python is a small, anonymous function defined using the lambda keyword. It can take any number of arguments but can only have one expression. Here's a comparison with normal functions as discussed in the video:</w:t>
+      </w:r>
+      <w:r>
+        <w:br/>
+      </w:r>
+      <w:r>
+        <w:br/>
+      </w:r>
+      <w:r>
+        <w:rPr>
+          <w:b/>
+          <w:bCs/>
+        </w:rPr>
+        <w:t>Normal Function:</w:t>
+      </w:r>
+    </w:p>
+    <w:p>
+      <w:pPr>
+        <w:numPr>
+          <w:ilvl w:val="0"/>
+          <w:numId w:val="49"/>
+        </w:numPr>
+      </w:pPr>
+      <w:r>
+        <w:t>Defined using the def keyword.</w:t>
+      </w:r>
+    </w:p>
+    <w:p>
+      <w:pPr>
+        <w:numPr>
+          <w:ilvl w:val="0"/>
+          <w:numId w:val="49"/>
+        </w:numPr>
+      </w:pPr>
+      <w:r>
+        <w:t>Can have multiple lines of code.</w:t>
+      </w:r>
+    </w:p>
+    <w:p>
+      <w:pPr>
+        <w:numPr>
+          <w:ilvl w:val="0"/>
+          <w:numId w:val="49"/>
+        </w:numPr>
+      </w:pPr>
+      <w:r>
+        <w:t>Has a name and can be reused.</w:t>
+      </w:r>
+    </w:p>
+    <w:p>
+      <w:r>
+        <w:br/>
+        <w:t>Example from the video:</w:t>
+      </w:r>
+      <w:r>
+        <w:br/>
+      </w:r>
+      <w:r>
+        <w:lastRenderedPageBreak/>
+        <w:t xml:space="preserve">def </w:t>
+      </w:r>
+      <w:proofErr w:type="spellStart"/>
+      <w:r>
+        <w:t>get_returns</w:t>
+      </w:r>
+      <w:proofErr w:type="spellEnd"/>
+      <w:r>
+        <w:t>(</w:t>
+      </w:r>
+      <w:proofErr w:type="spellStart"/>
+      <w:r>
+        <w:t>data_frame</w:t>
+      </w:r>
+      <w:proofErr w:type="spellEnd"/>
+      <w:r>
+        <w:t>):</w:t>
+      </w:r>
+      <w:r>
+        <w:br/>
+      </w:r>
+      <w:r>
+        <w:t xml:space="preserve">          </w:t>
+      </w:r>
+      <w:r>
+        <w:t xml:space="preserve">return </w:t>
+      </w:r>
+      <w:proofErr w:type="spellStart"/>
+      <w:r>
+        <w:t>calc_cumulative_returns</w:t>
+      </w:r>
+      <w:proofErr w:type="spellEnd"/>
+      <w:r>
+        <w:t>(</w:t>
+      </w:r>
+      <w:proofErr w:type="spellStart"/>
+      <w:r>
+        <w:t>data_frame</w:t>
+      </w:r>
+      <w:proofErr w:type="spellEnd"/>
+      <w:r>
+        <w:t>['close'])</w:t>
+      </w:r>
+      <w:r>
+        <w:br/>
+      </w:r>
+      <w:r>
+        <w:br/>
+      </w:r>
+      <w:r>
+        <w:rPr>
+          <w:b/>
+          <w:bCs/>
+        </w:rPr>
+        <w:t>Lambda Function:</w:t>
+      </w:r>
+    </w:p>
+    <w:p>
+      <w:pPr>
+        <w:numPr>
+          <w:ilvl w:val="0"/>
+          <w:numId w:val="50"/>
+        </w:numPr>
+      </w:pPr>
+      <w:r>
+        <w:t>Defined using the lambda keyword.</w:t>
+      </w:r>
+    </w:p>
+    <w:p>
+      <w:pPr>
+        <w:numPr>
+          <w:ilvl w:val="0"/>
+          <w:numId w:val="50"/>
+        </w:numPr>
+      </w:pPr>
+      <w:r>
+        <w:t>Typically used for short, simple operations.</w:t>
+      </w:r>
+    </w:p>
+    <w:p>
+      <w:pPr>
+        <w:numPr>
+          <w:ilvl w:val="0"/>
+          <w:numId w:val="50"/>
+        </w:numPr>
+      </w:pPr>
+      <w:r>
+        <w:t>Does not have a name (anonymous).</w:t>
+      </w:r>
+    </w:p>
+    <w:p>
+      <w:r>
+        <w:br/>
+        <w:t>Example from the video:</w:t>
+      </w:r>
+      <w:r>
+        <w:t xml:space="preserve"> </w:t>
+      </w:r>
+      <w:r>
+        <w:br/>
+        <w:t xml:space="preserve">lambda </w:t>
+      </w:r>
+      <w:proofErr w:type="spellStart"/>
+      <w:r>
+        <w:t>df</w:t>
+      </w:r>
+      <w:proofErr w:type="spellEnd"/>
+      <w:r>
+        <w:t xml:space="preserve">: </w:t>
+      </w:r>
+      <w:proofErr w:type="spellStart"/>
+      <w:r>
+        <w:t>calc_cumulative_returns</w:t>
+      </w:r>
+      <w:proofErr w:type="spellEnd"/>
+      <w:r>
+        <w:t>(</w:t>
+      </w:r>
+      <w:proofErr w:type="spellStart"/>
+      <w:r>
+        <w:t>df</w:t>
+      </w:r>
+      <w:proofErr w:type="spellEnd"/>
+      <w:r>
+        <w:t>['close'])</w:t>
+      </w:r>
+      <w:r>
+        <w:br/>
+      </w:r>
+      <w:r>
+        <w:br/>
+        <w:t>In the video, the lambda function is used to simplify the code by creating an anonymous function that can be passed directly into methods like assign. This makes the code more concise and readable when performing operations like adding new columns to a DataFrame.</w:t>
+      </w:r>
+    </w:p>
+    <w:p/>
+    <w:p>
+      <w:pPr>
+        <w:rPr>
+          <w:b/>
+          <w:bCs/>
+        </w:rPr>
+      </w:pPr>
+      <w:r>
+        <w:rPr>
+          <w:b/>
+          <w:bCs/>
+        </w:rPr>
+        <w:t xml:space="preserve">Break </w:t>
+      </w:r>
+      <w:r>
+        <w:rPr>
+          <w:b/>
+          <w:bCs/>
+        </w:rPr>
+        <w:t xml:space="preserve">down </w:t>
+      </w:r>
+      <w:r>
+        <w:rPr>
+          <w:b/>
+          <w:bCs/>
+        </w:rPr>
+        <w:t>of</w:t>
+      </w:r>
+      <w:r>
+        <w:rPr>
+          <w:b/>
+          <w:bCs/>
+        </w:rPr>
+        <w:t xml:space="preserve"> lambda function step by step:</w:t>
+      </w:r>
+    </w:p>
+    <w:p>
+      <w:pPr>
+        <w:numPr>
+          <w:ilvl w:val="0"/>
+          <w:numId w:val="70"/>
+        </w:numPr>
+      </w:pPr>
+      <w:r>
+        <w:rPr>
+          <w:b/>
+          <w:bCs/>
+        </w:rPr>
+        <w:t>Lambda Function</w:t>
+      </w:r>
+      <w:r>
+        <w:t>:</w:t>
+      </w:r>
+    </w:p>
+    <w:p>
+      <w:pPr>
+        <w:numPr>
+          <w:ilvl w:val="1"/>
+          <w:numId w:val="71"/>
+        </w:numPr>
+      </w:pPr>
+      <w:r>
+        <w:t>A lambda function is a small, anonymous function defined using the lambda keyword. It can have any number of arguments but only one expression.</w:t>
+      </w:r>
+    </w:p>
+    <w:p>
+      <w:pPr>
+        <w:numPr>
+          <w:ilvl w:val="1"/>
+          <w:numId w:val="72"/>
+        </w:numPr>
+      </w:pPr>
+      <w:r>
+        <w:t>Syntax: lambda arguments: expression</w:t>
+      </w:r>
+    </w:p>
+    <w:p>
+      <w:pPr>
+        <w:numPr>
+          <w:ilvl w:val="0"/>
+          <w:numId w:val="70"/>
+        </w:numPr>
+      </w:pPr>
+      <w:proofErr w:type="spellStart"/>
+      <w:r>
+        <w:rPr>
+          <w:b/>
+          <w:bCs/>
+        </w:rPr>
+        <w:t>df</w:t>
+      </w:r>
+      <w:proofErr w:type="spellEnd"/>
+      <w:r>
+        <w:t>:</w:t>
+      </w:r>
+    </w:p>
+    <w:p>
+      <w:pPr>
+        <w:numPr>
+          <w:ilvl w:val="1"/>
+          <w:numId w:val="73"/>
+        </w:numPr>
+      </w:pPr>
+      <w:proofErr w:type="spellStart"/>
+      <w:r>
+        <w:t>df</w:t>
+      </w:r>
+      <w:proofErr w:type="spellEnd"/>
+      <w:r>
+        <w:t> is the argument for the lambda function. It represents a DataFrame, which is a data structure in pandas used to store tabular data.</w:t>
+      </w:r>
+    </w:p>
+    <w:p>
+      <w:pPr>
+        <w:numPr>
+          <w:ilvl w:val="0"/>
+          <w:numId w:val="70"/>
+        </w:numPr>
+      </w:pPr>
+      <w:proofErr w:type="spellStart"/>
+      <w:r>
+        <w:rPr>
+          <w:b/>
+          <w:bCs/>
+        </w:rPr>
+        <w:t>calc_cumulative_returns</w:t>
+      </w:r>
+      <w:proofErr w:type="spellEnd"/>
+      <w:r>
+        <w:rPr>
+          <w:b/>
+          <w:bCs/>
+        </w:rPr>
+        <w:t>(</w:t>
+      </w:r>
+      <w:proofErr w:type="spellStart"/>
+      <w:r>
+        <w:rPr>
+          <w:b/>
+          <w:bCs/>
+        </w:rPr>
+        <w:t>df</w:t>
+      </w:r>
+      <w:proofErr w:type="spellEnd"/>
+      <w:r>
+        <w:rPr>
+          <w:b/>
+          <w:bCs/>
+        </w:rPr>
+        <w:t>['close'])</w:t>
+      </w:r>
+      <w:r>
+        <w:t>:</w:t>
+      </w:r>
+    </w:p>
+    <w:p>
+      <w:pPr>
+        <w:numPr>
+          <w:ilvl w:val="1"/>
+          <w:numId w:val="74"/>
+        </w:numPr>
+      </w:pPr>
+      <w:r>
+        <w:t>This is the expression part of the lambda function. It calls the </w:t>
+      </w:r>
+      <w:proofErr w:type="spellStart"/>
+      <w:r>
+        <w:t>calc_cumulative_returns</w:t>
+      </w:r>
+      <w:proofErr w:type="spellEnd"/>
+      <w:r>
+        <w:t> function, passing </w:t>
+      </w:r>
+      <w:proofErr w:type="spellStart"/>
+      <w:r>
+        <w:t>df</w:t>
+      </w:r>
+      <w:proofErr w:type="spellEnd"/>
+      <w:r>
+        <w:t>['close'] as an argument.</w:t>
+      </w:r>
+    </w:p>
+    <w:p>
+      <w:pPr>
+        <w:numPr>
+          <w:ilvl w:val="1"/>
+          <w:numId w:val="75"/>
+        </w:numPr>
+      </w:pPr>
+      <w:proofErr w:type="spellStart"/>
+      <w:r>
+        <w:t>df</w:t>
+      </w:r>
+      <w:proofErr w:type="spellEnd"/>
+      <w:r>
+        <w:t>['close'] accesses the 'close' column of the DataFrame </w:t>
+      </w:r>
+      <w:proofErr w:type="spellStart"/>
+      <w:r>
+        <w:t>df</w:t>
+      </w:r>
+      <w:proofErr w:type="spellEnd"/>
+      <w:r>
+        <w:t>.</w:t>
+      </w:r>
+    </w:p>
+    <w:p>
+      <w:r>
+        <w:br/>
+        <w:t>Putting it all together:</w:t>
+      </w:r>
+    </w:p>
+    <w:p>
+      <w:pPr>
+        <w:numPr>
+          <w:ilvl w:val="0"/>
+          <w:numId w:val="76"/>
+        </w:numPr>
+      </w:pPr>
+      <w:r>
+        <w:t xml:space="preserve">lambda </w:t>
+      </w:r>
+      <w:proofErr w:type="spellStart"/>
+      <w:r>
+        <w:t>df</w:t>
+      </w:r>
+      <w:proofErr w:type="spellEnd"/>
+      <w:r>
+        <w:t xml:space="preserve">: </w:t>
+      </w:r>
+      <w:proofErr w:type="spellStart"/>
+      <w:r>
+        <w:t>calc_cumulative_returns</w:t>
+      </w:r>
+      <w:proofErr w:type="spellEnd"/>
+      <w:r>
+        <w:t>(</w:t>
+      </w:r>
+      <w:proofErr w:type="spellStart"/>
+      <w:r>
+        <w:t>df</w:t>
+      </w:r>
+      <w:proofErr w:type="spellEnd"/>
+      <w:r>
+        <w:t>['close']) defines a lambda function that takes a DataFrame </w:t>
+      </w:r>
+      <w:proofErr w:type="spellStart"/>
+      <w:r>
+        <w:t>df</w:t>
+      </w:r>
+      <w:proofErr w:type="spellEnd"/>
+      <w:r>
+        <w:t> as input and returns the result of </w:t>
+      </w:r>
+      <w:proofErr w:type="spellStart"/>
+      <w:r>
+        <w:t>calc_cumulative_returns</w:t>
+      </w:r>
+      <w:proofErr w:type="spellEnd"/>
+      <w:r>
+        <w:t>(</w:t>
+      </w:r>
+      <w:proofErr w:type="spellStart"/>
+      <w:r>
+        <w:t>df</w:t>
+      </w:r>
+      <w:proofErr w:type="spellEnd"/>
+      <w:r>
+        <w:t>['close']).</w:t>
+      </w:r>
+    </w:p>
+    <w:p>
+      <w:r>
+        <w:br/>
+        <w:t>In simpler terms, this lambda function:</w:t>
+      </w:r>
+    </w:p>
+    <w:p>
+      <w:pPr>
+        <w:numPr>
+          <w:ilvl w:val="0"/>
+          <w:numId w:val="77"/>
+        </w:numPr>
+      </w:pPr>
+      <w:r>
+        <w:t>Takes a DataFrame as input.</w:t>
+      </w:r>
+    </w:p>
+    <w:p>
+      <w:pPr>
+        <w:numPr>
+          <w:ilvl w:val="0"/>
+          <w:numId w:val="77"/>
+        </w:numPr>
+      </w:pPr>
+      <w:r>
+        <w:t>Extracts the 'close' column from the DataFrame.</w:t>
+      </w:r>
+    </w:p>
+    <w:p>
+      <w:pPr>
+        <w:numPr>
+          <w:ilvl w:val="0"/>
+          <w:numId w:val="77"/>
+        </w:numPr>
+      </w:pPr>
+      <w:r>
+        <w:t>Passes this 'close' column to the </w:t>
+      </w:r>
+      <w:proofErr w:type="spellStart"/>
+      <w:r>
+        <w:t>calc_cumulative_returns</w:t>
+      </w:r>
+      <w:proofErr w:type="spellEnd"/>
+      <w:r>
+        <w:t> function to calculate cumulative returns.</w:t>
+      </w:r>
+    </w:p>
+    <w:p>
+      <w:r>
+        <w:lastRenderedPageBreak/>
+        <w:br/>
+        <w:t xml:space="preserve">This allows you to use the lambda function in </w:t>
+      </w:r>
+      <w:proofErr w:type="gramStart"/>
+      <w:r>
+        <w:t>pandas</w:t>
+      </w:r>
+      <w:proofErr w:type="gramEnd"/>
+      <w:r>
+        <w:t xml:space="preserve"> operations like apply or pipe to process </w:t>
+      </w:r>
+      <w:proofErr w:type="spellStart"/>
+      <w:r>
+        <w:t>DataFrames</w:t>
+      </w:r>
+      <w:proofErr w:type="spellEnd"/>
+      <w:r>
+        <w:t xml:space="preserve"> efficiently.</w:t>
+      </w:r>
+    </w:p>
+    <w:p>
+      <w:pPr>
         <w:rPr>
           <w:vanish/>
         </w:rPr>
+      </w:pPr>
+      <w:r>
+        <w:rPr>
+          <w:vanish/>
+        </w:rPr>
         <w:t>Bottom of Form</w:t>
       </w:r>
+    </w:p>
+    <w:p/>
+    <w:p>
+      <w:pPr>
+        <w:rPr>
+          <w:b/>
+          <w:bCs/>
+        </w:rPr>
+      </w:pPr>
+      <w:r>
+        <w:rPr>
+          <w:b/>
+          <w:bCs/>
+        </w:rPr>
+        <w:t>The complex method for calculating cumulative returns involves several mathematical steps:</w:t>
+      </w:r>
+    </w:p>
+    <w:p>
+      <w:pPr>
+        <w:numPr>
+          <w:ilvl w:val="0"/>
+          <w:numId w:val="57"/>
+        </w:numPr>
+      </w:pPr>
+      <w:r>
+        <w:rPr>
+          <w:b/>
+          <w:bCs/>
+        </w:rPr>
+        <w:t>Percentage Change</w:t>
+      </w:r>
+      <w:r>
+        <w:t>:</w:t>
+      </w:r>
+    </w:p>
+    <w:p>
+      <w:pPr>
+        <w:numPr>
+          <w:ilvl w:val="1"/>
+          <w:numId w:val="58"/>
+        </w:numPr>
+      </w:pPr>
+      <w:r>
+        <w:t>Calculate the percentage change between consecutive prices.</w:t>
+      </w:r>
+    </w:p>
+    <w:p>
+      <w:pPr>
+        <w:numPr>
+          <w:ilvl w:val="1"/>
+          <w:numId w:val="59"/>
+        </w:numPr>
+      </w:pPr>
+      <w:r>
+        <w:t>Formula: ((\</w:t>
+      </w:r>
+      <w:proofErr w:type="gramStart"/>
+      <w:r>
+        <w:t>text{</w:t>
+      </w:r>
+      <w:proofErr w:type="gramEnd"/>
+      <w:r>
+        <w:t>current price} - \text{previous price}) / \text{previous price})</w:t>
+      </w:r>
+    </w:p>
+    <w:p>
+      <w:pPr>
+        <w:numPr>
+          <w:ilvl w:val="1"/>
+          <w:numId w:val="60"/>
+        </w:numPr>
+      </w:pPr>
+      <w:r>
+        <w:t>In pandas: </w:t>
+      </w:r>
+      <w:proofErr w:type="spellStart"/>
+      <w:r>
+        <w:t>close.pct_</w:t>
+      </w:r>
+      <w:proofErr w:type="gramStart"/>
+      <w:r>
+        <w:t>change</w:t>
+      </w:r>
+      <w:proofErr w:type="spellEnd"/>
+      <w:r>
+        <w:t>(</w:t>
+      </w:r>
+      <w:proofErr w:type="gramEnd"/>
+      <w:r>
+        <w:t>)</w:t>
+      </w:r>
+    </w:p>
+    <w:p>
+      <w:pPr>
+        <w:numPr>
+          <w:ilvl w:val="0"/>
+          <w:numId w:val="57"/>
+        </w:numPr>
+      </w:pPr>
+      <w:r>
+        <w:rPr>
+          <w:b/>
+          <w:bCs/>
+        </w:rPr>
+        <w:t>Add 1</w:t>
+      </w:r>
+      <w:r>
+        <w:t>:</w:t>
+      </w:r>
+    </w:p>
+    <w:p>
+      <w:pPr>
+        <w:numPr>
+          <w:ilvl w:val="1"/>
+          <w:numId w:val="61"/>
+        </w:numPr>
+      </w:pPr>
+      <w:r>
+        <w:t>Add 1 to each percentage change to prepare for cumulative product calculation.</w:t>
+      </w:r>
+    </w:p>
+    <w:p>
+      <w:pPr>
+        <w:numPr>
+          <w:ilvl w:val="1"/>
+          <w:numId w:val="62"/>
+        </w:numPr>
+      </w:pPr>
+      <w:r>
+        <w:t>Formula: (\</w:t>
+      </w:r>
+      <w:proofErr w:type="gramStart"/>
+      <w:r>
+        <w:t>text{</w:t>
+      </w:r>
+      <w:proofErr w:type="gramEnd"/>
+      <w:r>
+        <w:t>percentage change} + 1)</w:t>
+      </w:r>
+    </w:p>
+    <w:p>
+      <w:pPr>
+        <w:numPr>
+          <w:ilvl w:val="1"/>
+          <w:numId w:val="63"/>
+        </w:numPr>
+      </w:pPr>
+      <w:r>
+        <w:t>In pandas: </w:t>
+      </w:r>
+      <w:proofErr w:type="spellStart"/>
+      <w:r>
+        <w:t>close.pct_change</w:t>
+      </w:r>
+      <w:proofErr w:type="spellEnd"/>
+      <w:r>
+        <w:t>(</w:t>
+      </w:r>
+      <w:proofErr w:type="gramStart"/>
+      <w:r>
+        <w:t>).add</w:t>
+      </w:r>
+      <w:proofErr w:type="gramEnd"/>
+      <w:r>
+        <w:t>(1)</w:t>
+      </w:r>
+    </w:p>
+    <w:p>
+      <w:pPr>
+        <w:numPr>
+          <w:ilvl w:val="0"/>
+          <w:numId w:val="57"/>
+        </w:numPr>
+      </w:pPr>
+      <w:r>
+        <w:rPr>
+          <w:b/>
+          <w:bCs/>
+        </w:rPr>
+        <w:t>Cumulative Product</w:t>
+      </w:r>
+      <w:r>
+        <w:t>:</w:t>
+      </w:r>
+    </w:p>
+    <w:p>
+      <w:pPr>
+        <w:numPr>
+          <w:ilvl w:val="1"/>
+          <w:numId w:val="64"/>
+        </w:numPr>
+      </w:pPr>
+      <w:r>
+        <w:t>Calculate the cumulative product of the values obtained in the previous step.</w:t>
+      </w:r>
+    </w:p>
+    <w:p>
+      <w:pPr>
+        <w:numPr>
+          <w:ilvl w:val="1"/>
+          <w:numId w:val="65"/>
+        </w:numPr>
+      </w:pPr>
+      <w:r>
+        <w:t>Formula: (\prod_{</w:t>
+      </w:r>
+      <w:proofErr w:type="spellStart"/>
+      <w:r>
+        <w:t>i</w:t>
+      </w:r>
+      <w:proofErr w:type="spellEnd"/>
+      <w:r>
+        <w:t>=</w:t>
+      </w:r>
+      <w:proofErr w:type="gramStart"/>
+      <w:r>
+        <w:t>1}^</w:t>
+      </w:r>
+      <w:proofErr w:type="gramEnd"/>
+      <w:r>
+        <w:t>{n} (1 + \text{percentage change}_</w:t>
+      </w:r>
+      <w:proofErr w:type="spellStart"/>
+      <w:r>
+        <w:t>i</w:t>
+      </w:r>
+      <w:proofErr w:type="spellEnd"/>
+      <w:r>
+        <w:t>))</w:t>
+      </w:r>
+    </w:p>
+    <w:p>
+      <w:pPr>
+        <w:numPr>
+          <w:ilvl w:val="1"/>
+          <w:numId w:val="66"/>
+        </w:numPr>
+      </w:pPr>
+      <w:r>
+        <w:t>In pandas: </w:t>
+      </w:r>
+      <w:proofErr w:type="spellStart"/>
+      <w:r>
+        <w:t>close.pct_change</w:t>
+      </w:r>
+      <w:proofErr w:type="spellEnd"/>
+      <w:r>
+        <w:t>(</w:t>
+      </w:r>
+      <w:proofErr w:type="gramStart"/>
+      <w:r>
+        <w:t>).add</w:t>
+      </w:r>
+      <w:proofErr w:type="gramEnd"/>
+      <w:r>
+        <w:t>(1).</w:t>
+      </w:r>
+      <w:proofErr w:type="spellStart"/>
+      <w:r>
+        <w:t>cumprod</w:t>
+      </w:r>
+      <w:proofErr w:type="spellEnd"/>
+      <w:r>
+        <w:t>()</w:t>
+      </w:r>
+    </w:p>
+    <w:p>
+      <w:pPr>
+        <w:numPr>
+          <w:ilvl w:val="0"/>
+          <w:numId w:val="57"/>
+        </w:numPr>
+      </w:pPr>
+      <w:r>
+        <w:rPr>
+          <w:b/>
+          <w:bCs/>
+        </w:rPr>
+        <w:t>Subtract 1</w:t>
+      </w:r>
+      <w:r>
+        <w:t>:</w:t>
+      </w:r>
+    </w:p>
+    <w:p>
+      <w:pPr>
+        <w:numPr>
+          <w:ilvl w:val="1"/>
+          <w:numId w:val="67"/>
+        </w:numPr>
+      </w:pPr>
+      <w:r>
+        <w:t>Subtract 1 from the cumulative product to get the cumulative returns.</w:t>
+      </w:r>
+    </w:p>
+    <w:p>
+      <w:pPr>
+        <w:numPr>
+          <w:ilvl w:val="1"/>
+          <w:numId w:val="68"/>
+        </w:numPr>
+      </w:pPr>
+      <w:r>
+        <w:t>Formula: (\</w:t>
+      </w:r>
+      <w:proofErr w:type="gramStart"/>
+      <w:r>
+        <w:t>text{</w:t>
+      </w:r>
+      <w:proofErr w:type="gramEnd"/>
+      <w:r>
+        <w:t>cumulative product} - 1)</w:t>
+      </w:r>
+    </w:p>
+    <w:p>
+      <w:pPr>
+        <w:numPr>
+          <w:ilvl w:val="1"/>
+          <w:numId w:val="69"/>
+        </w:numPr>
+      </w:pPr>
+      <w:r>
+        <w:t>In pandas: </w:t>
+      </w:r>
+      <w:proofErr w:type="spellStart"/>
+      <w:r>
+        <w:t>close.pct_change</w:t>
+      </w:r>
+      <w:proofErr w:type="spellEnd"/>
+      <w:r>
+        <w:t>(</w:t>
+      </w:r>
+      <w:proofErr w:type="gramStart"/>
+      <w:r>
+        <w:t>).add</w:t>
+      </w:r>
+      <w:proofErr w:type="gramEnd"/>
+      <w:r>
+        <w:t>(1).</w:t>
+      </w:r>
+      <w:proofErr w:type="spellStart"/>
+      <w:r>
+        <w:t>cumprod</w:t>
+      </w:r>
+      <w:proofErr w:type="spellEnd"/>
+      <w:r>
+        <w:t>().sub(1)</w:t>
+      </w:r>
+    </w:p>
+    <w:p>
+      <w:r>
+        <w:br/>
+        <w:t>This method leverages the power of pandas to perform efficient calculations on large datasets. It ensures that the cumulative returns are accurately computed by considering the compounded effect of returns over time.</w:t>
+      </w:r>
+    </w:p>
+    <w:p>
+      <w:pPr>
+        <w:rPr>
+          <w:vanish/>
+        </w:rPr>
+      </w:pPr>
+      <w:r>
+        <w:rPr>
+          <w:vanish/>
+        </w:rPr>
+        <w:t>Bottom of Form</w:t>
+      </w:r>
+    </w:p>
+    <w:p>
+      <w:pPr>
+        <w:rPr>
+          <w:vanish/>
+        </w:rPr>
+      </w:pPr>
+      <w:r>
+        <w:rPr>
+          <w:vanish/>
+        </w:rPr>
+        <w:t>Bottom of Form</w:t>
+      </w:r>
+    </w:p>
+    <w:p>
+      <w:pPr>
+        <w:rPr>
+          <w:vanish/>
+        </w:rPr>
+      </w:pPr>
     </w:p>
     <w:p>
       <w:pPr>
@@ -2351,6 +4376,119 @@
 <file path=word/numbering.xml><?xml version="1.0" encoding="utf-8"?>
 <w:numbering xmlns:wpc="http://schemas.microsoft.com/office/word/2010/wordprocessingCanvas" xmlns:cx="http://schemas.microsoft.com/office/drawing/2014/chartex" xmlns:cx1="http://schemas.microsoft.com/office/drawing/2015/9/8/chartex" xmlns:cx2="http://schemas.microsoft.com/office/drawing/2015/10/21/chartex" xmlns:cx3="http://schemas.microsoft.com/office/drawing/2016/5/9/chartex" xmlns:cx4="http://schemas.microsoft.com/office/drawing/2016/5/10/chartex" xmlns:cx5="http://schemas.microsoft.com/office/drawing/2016/5/11/chartex" xmlns:cx6="http://schemas.microsoft.com/office/drawing/2016/5/12/chartex" xmlns:cx7="http://schemas.microsoft.com/office/drawing/2016/5/13/chartex" xmlns:cx8="http://schemas.microsoft.com/office/drawing/2016/5/14/chartex" xmlns:mc="http://schemas.openxmlformats.org/markup-compatibility/2006" xmlns:aink="http://schemas.microsoft.com/office/drawing/2016/ink" xmlns:am3d="http://schemas.microsoft.com/office/drawing/2017/model3d" xmlns:o="urn:schemas-microsoft-com:office:office" xmlns:oel="http://schemas.microsoft.com/office/2019/extlst" xmlns:r="http://schemas.openxmlformats.org/officeDocument/2006/relationships" xmlns:m="http://schemas.openxmlformats.org/officeDocument/2006/math" xmlns:v="urn:schemas-microsoft-com:vml" xmlns:wp14="http://schemas.microsoft.com/office/word/2010/wordprocessingDrawing" xmlns:wp="http://schemas.openxmlformats.org/drawingml/2006/wordprocessingDrawing" xmlns:w10="urn:schemas-microsoft-com:office:word" xmlns:w="http://schemas.openxmlformats.org/wordprocessingml/2006/main" xmlns:w14="http://schemas.microsoft.com/office/word/2010/wordml" xmlns:w15="http://schemas.microsoft.com/office/word/2012/wordml" xmlns:w16cex="http://schemas.microsoft.com/office/word/2018/wordml/cex" xmlns:w16cid="http://schemas.microsoft.com/office/word/2016/wordml/cid" xmlns:w16="http://schemas.microsoft.com/office/word/2018/wordml" xmlns:w16du="http://schemas.microsoft.com/office/word/2023/wordml/word16du" xmlns:w16sdtdh="http://schemas.microsoft.com/office/word/2020/wordml/sdtdatahash" xmlns:w16sdtfl="http://schemas.microsoft.com/office/word/2024/wordml/sdtformatlock" xmlns:w16se="http://schemas.microsoft.com/office/word/2015/wordml/symex" xmlns:wpg="http://schemas.microsoft.com/office/word/2010/wordprocessingGroup" xmlns:wpi="http://schemas.microsoft.com/office/word/2010/wordprocessingInk" xmlns:wne="http://schemas.microsoft.com/office/word/2006/wordml" xmlns:wps="http://schemas.microsoft.com/office/word/2010/wordprocessingShape" mc:Ignorable="w14 w15 w16se w16cid w16 w16cex w16sdtdh w16sdtfl w16du wp14">
   <w:abstractNum w:abstractNumId="0" w15:restartNumberingAfterBreak="0">
+    <w:nsid w:val="04170F1B"/>
+    <w:multiLevelType w:val="multilevel"/>
+    <w:tmpl w:val="5E7ADAEA"/>
+    <w:lvl w:ilvl="0">
+      <w:start w:val="1"/>
+      <w:numFmt w:val="decimal"/>
+      <w:lvlText w:val="%1."/>
+      <w:lvlJc w:val="left"/>
+      <w:pPr>
+        <w:tabs>
+          <w:tab w:val="num" w:pos="720"/>
+        </w:tabs>
+        <w:ind w:left="720" w:hanging="360"/>
+      </w:pPr>
+    </w:lvl>
+    <w:lvl w:ilvl="1" w:tentative="1">
+      <w:start w:val="1"/>
+      <w:numFmt w:val="decimal"/>
+      <w:lvlText w:val="%2."/>
+      <w:lvlJc w:val="left"/>
+      <w:pPr>
+        <w:tabs>
+          <w:tab w:val="num" w:pos="1440"/>
+        </w:tabs>
+        <w:ind w:left="1440" w:hanging="360"/>
+      </w:pPr>
+    </w:lvl>
+    <w:lvl w:ilvl="2" w:tentative="1">
+      <w:start w:val="1"/>
+      <w:numFmt w:val="decimal"/>
+      <w:lvlText w:val="%3."/>
+      <w:lvlJc w:val="left"/>
+      <w:pPr>
+        <w:tabs>
+          <w:tab w:val="num" w:pos="2160"/>
+        </w:tabs>
+        <w:ind w:left="2160" w:hanging="360"/>
+      </w:pPr>
+    </w:lvl>
+    <w:lvl w:ilvl="3" w:tentative="1">
+      <w:start w:val="1"/>
+      <w:numFmt w:val="decimal"/>
+      <w:lvlText w:val="%4."/>
+      <w:lvlJc w:val="left"/>
+      <w:pPr>
+        <w:tabs>
+          <w:tab w:val="num" w:pos="2880"/>
+        </w:tabs>
+        <w:ind w:left="2880" w:hanging="360"/>
+      </w:pPr>
+    </w:lvl>
+    <w:lvl w:ilvl="4" w:tentative="1">
+      <w:start w:val="1"/>
+      <w:numFmt w:val="decimal"/>
+      <w:lvlText w:val="%5."/>
+      <w:lvlJc w:val="left"/>
+      <w:pPr>
+        <w:tabs>
+          <w:tab w:val="num" w:pos="3600"/>
+        </w:tabs>
+        <w:ind w:left="3600" w:hanging="360"/>
+      </w:pPr>
+    </w:lvl>
+    <w:lvl w:ilvl="5" w:tentative="1">
+      <w:start w:val="1"/>
+      <w:numFmt w:val="decimal"/>
+      <w:lvlText w:val="%6."/>
+      <w:lvlJc w:val="left"/>
+      <w:pPr>
+        <w:tabs>
+          <w:tab w:val="num" w:pos="4320"/>
+        </w:tabs>
+        <w:ind w:left="4320" w:hanging="360"/>
+      </w:pPr>
+    </w:lvl>
+    <w:lvl w:ilvl="6" w:tentative="1">
+      <w:start w:val="1"/>
+      <w:numFmt w:val="decimal"/>
+      <w:lvlText w:val="%7."/>
+      <w:lvlJc w:val="left"/>
+      <w:pPr>
+        <w:tabs>
+          <w:tab w:val="num" w:pos="5040"/>
+        </w:tabs>
+        <w:ind w:left="5040" w:hanging="360"/>
+      </w:pPr>
+    </w:lvl>
+    <w:lvl w:ilvl="7" w:tentative="1">
+      <w:start w:val="1"/>
+      <w:numFmt w:val="decimal"/>
+      <w:lvlText w:val="%8."/>
+      <w:lvlJc w:val="left"/>
+      <w:pPr>
+        <w:tabs>
+          <w:tab w:val="num" w:pos="5760"/>
+        </w:tabs>
+        <w:ind w:left="5760" w:hanging="360"/>
+      </w:pPr>
+    </w:lvl>
+    <w:lvl w:ilvl="8" w:tentative="1">
+      <w:start w:val="1"/>
+      <w:numFmt w:val="decimal"/>
+      <w:lvlText w:val="%9."/>
+      <w:lvlJc w:val="left"/>
+      <w:pPr>
+        <w:tabs>
+          <w:tab w:val="num" w:pos="6480"/>
+        </w:tabs>
+        <w:ind w:left="6480" w:hanging="360"/>
+      </w:pPr>
+    </w:lvl>
+  </w:abstractNum>
+  <w:abstractNum w:abstractNumId="1" w15:restartNumberingAfterBreak="0">
     <w:nsid w:val="0AF92B3C"/>
     <w:multiLevelType w:val="hybridMultilevel"/>
     <w:tmpl w:val="AA421366"/>
@@ -2463,7 +4601,7 @@
       </w:rPr>
     </w:lvl>
   </w:abstractNum>
-  <w:abstractNum w:abstractNumId="1" w15:restartNumberingAfterBreak="0">
+  <w:abstractNum w:abstractNumId="2" w15:restartNumberingAfterBreak="0">
     <w:nsid w:val="0D8857F6"/>
     <w:multiLevelType w:val="multilevel"/>
     <w:tmpl w:val="9070A6AC"/>
@@ -2612,7 +4750,7 @@
       </w:rPr>
     </w:lvl>
   </w:abstractNum>
-  <w:abstractNum w:abstractNumId="2" w15:restartNumberingAfterBreak="0">
+  <w:abstractNum w:abstractNumId="3" w15:restartNumberingAfterBreak="0">
     <w:nsid w:val="0F293A4D"/>
     <w:multiLevelType w:val="multilevel"/>
     <w:tmpl w:val="D40A2E48"/>
@@ -2761,7 +4899,7 @@
       </w:rPr>
     </w:lvl>
   </w:abstractNum>
-  <w:abstractNum w:abstractNumId="3" w15:restartNumberingAfterBreak="0">
+  <w:abstractNum w:abstractNumId="4" w15:restartNumberingAfterBreak="0">
     <w:nsid w:val="126B37A3"/>
     <w:multiLevelType w:val="multilevel"/>
     <w:tmpl w:val="2DB4C658"/>
@@ -2910,7 +5048,7 @@
       </w:rPr>
     </w:lvl>
   </w:abstractNum>
-  <w:abstractNum w:abstractNumId="4" w15:restartNumberingAfterBreak="0">
+  <w:abstractNum w:abstractNumId="5" w15:restartNumberingAfterBreak="0">
     <w:nsid w:val="17EF5D1D"/>
     <w:multiLevelType w:val="multilevel"/>
     <w:tmpl w:val="BFF80A74"/>
@@ -3055,7 +5193,156 @@
       </w:rPr>
     </w:lvl>
   </w:abstractNum>
-  <w:abstractNum w:abstractNumId="5" w15:restartNumberingAfterBreak="0">
+  <w:abstractNum w:abstractNumId="6" w15:restartNumberingAfterBreak="0">
+    <w:nsid w:val="19EB7944"/>
+    <w:multiLevelType w:val="multilevel"/>
+    <w:tmpl w:val="D4CC2D74"/>
+    <w:lvl w:ilvl="0">
+      <w:start w:val="1"/>
+      <w:numFmt w:val="bullet"/>
+      <w:lvlText w:val=""/>
+      <w:lvlJc w:val="left"/>
+      <w:pPr>
+        <w:tabs>
+          <w:tab w:val="num" w:pos="720"/>
+        </w:tabs>
+        <w:ind w:left="720" w:hanging="360"/>
+      </w:pPr>
+      <w:rPr>
+        <w:rFonts w:ascii="Symbol" w:hAnsi="Symbol" w:hint="default"/>
+        <w:sz w:val="20"/>
+      </w:rPr>
+    </w:lvl>
+    <w:lvl w:ilvl="1" w:tentative="1">
+      <w:start w:val="1"/>
+      <w:numFmt w:val="bullet"/>
+      <w:lvlText w:val="o"/>
+      <w:lvlJc w:val="left"/>
+      <w:pPr>
+        <w:tabs>
+          <w:tab w:val="num" w:pos="1440"/>
+        </w:tabs>
+        <w:ind w:left="1440" w:hanging="360"/>
+      </w:pPr>
+      <w:rPr>
+        <w:rFonts w:ascii="Courier New" w:hAnsi="Courier New" w:hint="default"/>
+        <w:sz w:val="20"/>
+      </w:rPr>
+    </w:lvl>
+    <w:lvl w:ilvl="2" w:tentative="1">
+      <w:start w:val="1"/>
+      <w:numFmt w:val="bullet"/>
+      <w:lvlText w:val=""/>
+      <w:lvlJc w:val="left"/>
+      <w:pPr>
+        <w:tabs>
+          <w:tab w:val="num" w:pos="2160"/>
+        </w:tabs>
+        <w:ind w:left="2160" w:hanging="360"/>
+      </w:pPr>
+      <w:rPr>
+        <w:rFonts w:ascii="Wingdings" w:hAnsi="Wingdings" w:hint="default"/>
+        <w:sz w:val="20"/>
+      </w:rPr>
+    </w:lvl>
+    <w:lvl w:ilvl="3" w:tentative="1">
+      <w:start w:val="1"/>
+      <w:numFmt w:val="bullet"/>
+      <w:lvlText w:val=""/>
+      <w:lvlJc w:val="left"/>
+      <w:pPr>
+        <w:tabs>
+          <w:tab w:val="num" w:pos="2880"/>
+        </w:tabs>
+        <w:ind w:left="2880" w:hanging="360"/>
+      </w:pPr>
+      <w:rPr>
+        <w:rFonts w:ascii="Wingdings" w:hAnsi="Wingdings" w:hint="default"/>
+        <w:sz w:val="20"/>
+      </w:rPr>
+    </w:lvl>
+    <w:lvl w:ilvl="4" w:tentative="1">
+      <w:start w:val="1"/>
+      <w:numFmt w:val="bullet"/>
+      <w:lvlText w:val=""/>
+      <w:lvlJc w:val="left"/>
+      <w:pPr>
+        <w:tabs>
+          <w:tab w:val="num" w:pos="3600"/>
+        </w:tabs>
+        <w:ind w:left="3600" w:hanging="360"/>
+      </w:pPr>
+      <w:rPr>
+        <w:rFonts w:ascii="Wingdings" w:hAnsi="Wingdings" w:hint="default"/>
+        <w:sz w:val="20"/>
+      </w:rPr>
+    </w:lvl>
+    <w:lvl w:ilvl="5" w:tentative="1">
+      <w:start w:val="1"/>
+      <w:numFmt w:val="bullet"/>
+      <w:lvlText w:val=""/>
+      <w:lvlJc w:val="left"/>
+      <w:pPr>
+        <w:tabs>
+          <w:tab w:val="num" w:pos="4320"/>
+        </w:tabs>
+        <w:ind w:left="4320" w:hanging="360"/>
+      </w:pPr>
+      <w:rPr>
+        <w:rFonts w:ascii="Wingdings" w:hAnsi="Wingdings" w:hint="default"/>
+        <w:sz w:val="20"/>
+      </w:rPr>
+    </w:lvl>
+    <w:lvl w:ilvl="6" w:tentative="1">
+      <w:start w:val="1"/>
+      <w:numFmt w:val="bullet"/>
+      <w:lvlText w:val=""/>
+      <w:lvlJc w:val="left"/>
+      <w:pPr>
+        <w:tabs>
+          <w:tab w:val="num" w:pos="5040"/>
+        </w:tabs>
+        <w:ind w:left="5040" w:hanging="360"/>
+      </w:pPr>
+      <w:rPr>
+        <w:rFonts w:ascii="Wingdings" w:hAnsi="Wingdings" w:hint="default"/>
+        <w:sz w:val="20"/>
+      </w:rPr>
+    </w:lvl>
+    <w:lvl w:ilvl="7" w:tentative="1">
+      <w:start w:val="1"/>
+      <w:numFmt w:val="bullet"/>
+      <w:lvlText w:val=""/>
+      <w:lvlJc w:val="left"/>
+      <w:pPr>
+        <w:tabs>
+          <w:tab w:val="num" w:pos="5760"/>
+        </w:tabs>
+        <w:ind w:left="5760" w:hanging="360"/>
+      </w:pPr>
+      <w:rPr>
+        <w:rFonts w:ascii="Wingdings" w:hAnsi="Wingdings" w:hint="default"/>
+        <w:sz w:val="20"/>
+      </w:rPr>
+    </w:lvl>
+    <w:lvl w:ilvl="8" w:tentative="1">
+      <w:start w:val="1"/>
+      <w:numFmt w:val="bullet"/>
+      <w:lvlText w:val=""/>
+      <w:lvlJc w:val="left"/>
+      <w:pPr>
+        <w:tabs>
+          <w:tab w:val="num" w:pos="6480"/>
+        </w:tabs>
+        <w:ind w:left="6480" w:hanging="360"/>
+      </w:pPr>
+      <w:rPr>
+        <w:rFonts w:ascii="Wingdings" w:hAnsi="Wingdings" w:hint="default"/>
+        <w:sz w:val="20"/>
+      </w:rPr>
+    </w:lvl>
+  </w:abstractNum>
+  <w:abstractNum w:abstractNumId="7" w15:restartNumberingAfterBreak="0">
     <w:nsid w:val="214043FF"/>
     <w:multiLevelType w:val="multilevel"/>
     <w:tmpl w:val="AC3AC2BE"/>
@@ -3204,7 +5491,156 @@
       </w:rPr>
     </w:lvl>
   </w:abstractNum>
-  <w:abstractNum w:abstractNumId="6" w15:restartNumberingAfterBreak="0">
+  <w:abstractNum w:abstractNumId="8" w15:restartNumberingAfterBreak="0">
+    <w:nsid w:val="224F6318"/>
+    <w:multiLevelType w:val="multilevel"/>
+    <w:tmpl w:val="942A8ADC"/>
+    <w:lvl w:ilvl="0">
+      <w:start w:val="1"/>
+      <w:numFmt w:val="bullet"/>
+      <w:lvlText w:val=""/>
+      <w:lvlJc w:val="left"/>
+      <w:pPr>
+        <w:tabs>
+          <w:tab w:val="num" w:pos="720"/>
+        </w:tabs>
+        <w:ind w:left="720" w:hanging="360"/>
+      </w:pPr>
+      <w:rPr>
+        <w:rFonts w:ascii="Symbol" w:hAnsi="Symbol" w:hint="default"/>
+        <w:sz w:val="20"/>
+      </w:rPr>
+    </w:lvl>
+    <w:lvl w:ilvl="1">
+      <w:start w:val="1"/>
+      <w:numFmt w:val="bullet"/>
+      <w:lvlText w:val="o"/>
+      <w:lvlJc w:val="left"/>
+      <w:pPr>
+        <w:tabs>
+          <w:tab w:val="num" w:pos="1440"/>
+        </w:tabs>
+        <w:ind w:left="1440" w:hanging="360"/>
+      </w:pPr>
+      <w:rPr>
+        <w:rFonts w:ascii="Courier New" w:hAnsi="Courier New" w:hint="default"/>
+        <w:sz w:val="20"/>
+      </w:rPr>
+    </w:lvl>
+    <w:lvl w:ilvl="2" w:tentative="1">
+      <w:start w:val="1"/>
+      <w:numFmt w:val="bullet"/>
+      <w:lvlText w:val=""/>
+      <w:lvlJc w:val="left"/>
+      <w:pPr>
+        <w:tabs>
+          <w:tab w:val="num" w:pos="2160"/>
+        </w:tabs>
+        <w:ind w:left="2160" w:hanging="360"/>
+      </w:pPr>
+      <w:rPr>
+        <w:rFonts w:ascii="Wingdings" w:hAnsi="Wingdings" w:hint="default"/>
+        <w:sz w:val="20"/>
+      </w:rPr>
+    </w:lvl>
+    <w:lvl w:ilvl="3" w:tentative="1">
+      <w:start w:val="1"/>
+      <w:numFmt w:val="bullet"/>
+      <w:lvlText w:val=""/>
+      <w:lvlJc w:val="left"/>
+      <w:pPr>
+        <w:tabs>
+          <w:tab w:val="num" w:pos="2880"/>
+        </w:tabs>
+        <w:ind w:left="2880" w:hanging="360"/>
+      </w:pPr>
+      <w:rPr>
+        <w:rFonts w:ascii="Wingdings" w:hAnsi="Wingdings" w:hint="default"/>
+        <w:sz w:val="20"/>
+      </w:rPr>
+    </w:lvl>
+    <w:lvl w:ilvl="4" w:tentative="1">
+      <w:start w:val="1"/>
+      <w:numFmt w:val="bullet"/>
+      <w:lvlText w:val=""/>
+      <w:lvlJc w:val="left"/>
+      <w:pPr>
+        <w:tabs>
+          <w:tab w:val="num" w:pos="3600"/>
+        </w:tabs>
+        <w:ind w:left="3600" w:hanging="360"/>
+      </w:pPr>
+      <w:rPr>
+        <w:rFonts w:ascii="Wingdings" w:hAnsi="Wingdings" w:hint="default"/>
+        <w:sz w:val="20"/>
+      </w:rPr>
+    </w:lvl>
+    <w:lvl w:ilvl="5" w:tentative="1">
+      <w:start w:val="1"/>
+      <w:numFmt w:val="bullet"/>
+      <w:lvlText w:val=""/>
+      <w:lvlJc w:val="left"/>
+      <w:pPr>
+        <w:tabs>
+          <w:tab w:val="num" w:pos="4320"/>
+        </w:tabs>
+        <w:ind w:left="4320" w:hanging="360"/>
+      </w:pPr>
+      <w:rPr>
+        <w:rFonts w:ascii="Wingdings" w:hAnsi="Wingdings" w:hint="default"/>
+        <w:sz w:val="20"/>
+      </w:rPr>
+    </w:lvl>
+    <w:lvl w:ilvl="6" w:tentative="1">
+      <w:start w:val="1"/>
+      <w:numFmt w:val="bullet"/>
+      <w:lvlText w:val=""/>
+      <w:lvlJc w:val="left"/>
+      <w:pPr>
+        <w:tabs>
+          <w:tab w:val="num" w:pos="5040"/>
+        </w:tabs>
+        <w:ind w:left="5040" w:hanging="360"/>
+      </w:pPr>
+      <w:rPr>
+        <w:rFonts w:ascii="Wingdings" w:hAnsi="Wingdings" w:hint="default"/>
+        <w:sz w:val="20"/>
+      </w:rPr>
+    </w:lvl>
+    <w:lvl w:ilvl="7" w:tentative="1">
+      <w:start w:val="1"/>
+      <w:numFmt w:val="bullet"/>
+      <w:lvlText w:val=""/>
+      <w:lvlJc w:val="left"/>
+      <w:pPr>
+        <w:tabs>
+          <w:tab w:val="num" w:pos="5760"/>
+        </w:tabs>
+        <w:ind w:left="5760" w:hanging="360"/>
+      </w:pPr>
+      <w:rPr>
+        <w:rFonts w:ascii="Wingdings" w:hAnsi="Wingdings" w:hint="default"/>
+        <w:sz w:val="20"/>
+      </w:rPr>
+    </w:lvl>
+    <w:lvl w:ilvl="8" w:tentative="1">
+      <w:start w:val="1"/>
+      <w:numFmt w:val="bullet"/>
+      <w:lvlText w:val=""/>
+      <w:lvlJc w:val="left"/>
+      <w:pPr>
+        <w:tabs>
+          <w:tab w:val="num" w:pos="6480"/>
+        </w:tabs>
+        <w:ind w:left="6480" w:hanging="360"/>
+      </w:pPr>
+      <w:rPr>
+        <w:rFonts w:ascii="Wingdings" w:hAnsi="Wingdings" w:hint="default"/>
+        <w:sz w:val="20"/>
+      </w:rPr>
+    </w:lvl>
+  </w:abstractNum>
+  <w:abstractNum w:abstractNumId="9" w15:restartNumberingAfterBreak="0">
     <w:nsid w:val="22C3594C"/>
     <w:multiLevelType w:val="multilevel"/>
     <w:tmpl w:val="0242FED0"/>
@@ -3353,7 +5789,156 @@
       </w:rPr>
     </w:lvl>
   </w:abstractNum>
-  <w:abstractNum w:abstractNumId="7" w15:restartNumberingAfterBreak="0">
+  <w:abstractNum w:abstractNumId="10" w15:restartNumberingAfterBreak="0">
+    <w:nsid w:val="29F01718"/>
+    <w:multiLevelType w:val="multilevel"/>
+    <w:tmpl w:val="63FAE040"/>
+    <w:lvl w:ilvl="0">
+      <w:start w:val="1"/>
+      <w:numFmt w:val="bullet"/>
+      <w:lvlText w:val=""/>
+      <w:lvlJc w:val="left"/>
+      <w:pPr>
+        <w:tabs>
+          <w:tab w:val="num" w:pos="720"/>
+        </w:tabs>
+        <w:ind w:left="720" w:hanging="360"/>
+      </w:pPr>
+      <w:rPr>
+        <w:rFonts w:ascii="Symbol" w:hAnsi="Symbol" w:hint="default"/>
+        <w:sz w:val="20"/>
+      </w:rPr>
+    </w:lvl>
+    <w:lvl w:ilvl="1" w:tentative="1">
+      <w:start w:val="1"/>
+      <w:numFmt w:val="bullet"/>
+      <w:lvlText w:val="o"/>
+      <w:lvlJc w:val="left"/>
+      <w:pPr>
+        <w:tabs>
+          <w:tab w:val="num" w:pos="1440"/>
+        </w:tabs>
+        <w:ind w:left="1440" w:hanging="360"/>
+      </w:pPr>
+      <w:rPr>
+        <w:rFonts w:ascii="Courier New" w:hAnsi="Courier New" w:hint="default"/>
+        <w:sz w:val="20"/>
+      </w:rPr>
+    </w:lvl>
+    <w:lvl w:ilvl="2" w:tentative="1">
+      <w:start w:val="1"/>
+      <w:numFmt w:val="bullet"/>
+      <w:lvlText w:val=""/>
+      <w:lvlJc w:val="left"/>
+      <w:pPr>
+        <w:tabs>
+          <w:tab w:val="num" w:pos="2160"/>
+        </w:tabs>
+        <w:ind w:left="2160" w:hanging="360"/>
+      </w:pPr>
+      <w:rPr>
+        <w:rFonts w:ascii="Wingdings" w:hAnsi="Wingdings" w:hint="default"/>
+        <w:sz w:val="20"/>
+      </w:rPr>
+    </w:lvl>
+    <w:lvl w:ilvl="3" w:tentative="1">
+      <w:start w:val="1"/>
+      <w:numFmt w:val="bullet"/>
+      <w:lvlText w:val=""/>
+      <w:lvlJc w:val="left"/>
+      <w:pPr>
+        <w:tabs>
+          <w:tab w:val="num" w:pos="2880"/>
+        </w:tabs>
+        <w:ind w:left="2880" w:hanging="360"/>
+      </w:pPr>
+      <w:rPr>
+        <w:rFonts w:ascii="Wingdings" w:hAnsi="Wingdings" w:hint="default"/>
+        <w:sz w:val="20"/>
+      </w:rPr>
+    </w:lvl>
+    <w:lvl w:ilvl="4" w:tentative="1">
+      <w:start w:val="1"/>
+      <w:numFmt w:val="bullet"/>
+      <w:lvlText w:val=""/>
+      <w:lvlJc w:val="left"/>
+      <w:pPr>
+        <w:tabs>
+          <w:tab w:val="num" w:pos="3600"/>
+        </w:tabs>
+        <w:ind w:left="3600" w:hanging="360"/>
+      </w:pPr>
+      <w:rPr>
+        <w:rFonts w:ascii="Wingdings" w:hAnsi="Wingdings" w:hint="default"/>
+        <w:sz w:val="20"/>
+      </w:rPr>
+    </w:lvl>
+    <w:lvl w:ilvl="5" w:tentative="1">
+      <w:start w:val="1"/>
+      <w:numFmt w:val="bullet"/>
+      <w:lvlText w:val=""/>
+      <w:lvlJc w:val="left"/>
+      <w:pPr>
+        <w:tabs>
+          <w:tab w:val="num" w:pos="4320"/>
+        </w:tabs>
+        <w:ind w:left="4320" w:hanging="360"/>
+      </w:pPr>
+      <w:rPr>
+        <w:rFonts w:ascii="Wingdings" w:hAnsi="Wingdings" w:hint="default"/>
+        <w:sz w:val="20"/>
+      </w:rPr>
+    </w:lvl>
+    <w:lvl w:ilvl="6" w:tentative="1">
+      <w:start w:val="1"/>
+      <w:numFmt w:val="bullet"/>
+      <w:lvlText w:val=""/>
+      <w:lvlJc w:val="left"/>
+      <w:pPr>
+        <w:tabs>
+          <w:tab w:val="num" w:pos="5040"/>
+        </w:tabs>
+        <w:ind w:left="5040" w:hanging="360"/>
+      </w:pPr>
+      <w:rPr>
+        <w:rFonts w:ascii="Wingdings" w:hAnsi="Wingdings" w:hint="default"/>
+        <w:sz w:val="20"/>
+      </w:rPr>
+    </w:lvl>
+    <w:lvl w:ilvl="7" w:tentative="1">
+      <w:start w:val="1"/>
+      <w:numFmt w:val="bullet"/>
+      <w:lvlText w:val=""/>
+      <w:lvlJc w:val="left"/>
+      <w:pPr>
+        <w:tabs>
+          <w:tab w:val="num" w:pos="5760"/>
+        </w:tabs>
+        <w:ind w:left="5760" w:hanging="360"/>
+      </w:pPr>
+      <w:rPr>
+        <w:rFonts w:ascii="Wingdings" w:hAnsi="Wingdings" w:hint="default"/>
+        <w:sz w:val="20"/>
+      </w:rPr>
+    </w:lvl>
+    <w:lvl w:ilvl="8" w:tentative="1">
+      <w:start w:val="1"/>
+      <w:numFmt w:val="bullet"/>
+      <w:lvlText w:val=""/>
+      <w:lvlJc w:val="left"/>
+      <w:pPr>
+        <w:tabs>
+          <w:tab w:val="num" w:pos="6480"/>
+        </w:tabs>
+        <w:ind w:left="6480" w:hanging="360"/>
+      </w:pPr>
+      <w:rPr>
+        <w:rFonts w:ascii="Wingdings" w:hAnsi="Wingdings" w:hint="default"/>
+        <w:sz w:val="20"/>
+      </w:rPr>
+    </w:lvl>
+  </w:abstractNum>
+  <w:abstractNum w:abstractNumId="11" w15:restartNumberingAfterBreak="0">
     <w:nsid w:val="2A9257FF"/>
     <w:multiLevelType w:val="multilevel"/>
     <w:tmpl w:val="4C20F288"/>
@@ -3502,7 +6087,124 @@
       </w:rPr>
     </w:lvl>
   </w:abstractNum>
-  <w:abstractNum w:abstractNumId="8" w15:restartNumberingAfterBreak="0">
+  <w:abstractNum w:abstractNumId="12" w15:restartNumberingAfterBreak="0">
+    <w:nsid w:val="300269DC"/>
+    <w:multiLevelType w:val="multilevel"/>
+    <w:tmpl w:val="E4982382"/>
+    <w:lvl w:ilvl="0">
+      <w:start w:val="1"/>
+      <w:numFmt w:val="decimal"/>
+      <w:lvlText w:val="%1."/>
+      <w:lvlJc w:val="left"/>
+      <w:pPr>
+        <w:tabs>
+          <w:tab w:val="num" w:pos="720"/>
+        </w:tabs>
+        <w:ind w:left="720" w:hanging="360"/>
+      </w:pPr>
+    </w:lvl>
+    <w:lvl w:ilvl="1">
+      <w:start w:val="1"/>
+      <w:numFmt w:val="bullet"/>
+      <w:lvlText w:val="o"/>
+      <w:lvlJc w:val="left"/>
+      <w:pPr>
+        <w:tabs>
+          <w:tab w:val="num" w:pos="1440"/>
+        </w:tabs>
+        <w:ind w:left="1440" w:hanging="360"/>
+      </w:pPr>
+      <w:rPr>
+        <w:rFonts w:ascii="Courier New" w:hAnsi="Courier New" w:hint="default"/>
+        <w:sz w:val="20"/>
+      </w:rPr>
+    </w:lvl>
+    <w:lvl w:ilvl="2" w:tentative="1">
+      <w:start w:val="1"/>
+      <w:numFmt w:val="decimal"/>
+      <w:lvlText w:val="%3."/>
+      <w:lvlJc w:val="left"/>
+      <w:pPr>
+        <w:tabs>
+          <w:tab w:val="num" w:pos="2160"/>
+        </w:tabs>
+        <w:ind w:left="2160" w:hanging="360"/>
+      </w:pPr>
+    </w:lvl>
+    <w:lvl w:ilvl="3" w:tentative="1">
+      <w:start w:val="1"/>
+      <w:numFmt w:val="decimal"/>
+      <w:lvlText w:val="%4."/>
+      <w:lvlJc w:val="left"/>
+      <w:pPr>
+        <w:tabs>
+          <w:tab w:val="num" w:pos="2880"/>
+        </w:tabs>
+        <w:ind w:left="2880" w:hanging="360"/>
+      </w:pPr>
+    </w:lvl>
+    <w:lvl w:ilvl="4" w:tentative="1">
+      <w:start w:val="1"/>
+      <w:numFmt w:val="decimal"/>
+      <w:lvlText w:val="%5."/>
+      <w:lvlJc w:val="left"/>
+      <w:pPr>
+        <w:tabs>
+          <w:tab w:val="num" w:pos="3600"/>
+        </w:tabs>
+        <w:ind w:left="3600" w:hanging="360"/>
+      </w:pPr>
+    </w:lvl>
+    <w:lvl w:ilvl="5" w:tentative="1">
+      <w:start w:val="1"/>
+      <w:numFmt w:val="decimal"/>
+      <w:lvlText w:val="%6."/>
+      <w:lvlJc w:val="left"/>
+      <w:pPr>
+        <w:tabs>
+          <w:tab w:val="num" w:pos="4320"/>
+        </w:tabs>
+        <w:ind w:left="4320" w:hanging="360"/>
+      </w:pPr>
+    </w:lvl>
+    <w:lvl w:ilvl="6" w:tentative="1">
+      <w:start w:val="1"/>
+      <w:numFmt w:val="decimal"/>
+      <w:lvlText w:val="%7."/>
+      <w:lvlJc w:val="left"/>
+      <w:pPr>
+        <w:tabs>
+          <w:tab w:val="num" w:pos="5040"/>
+        </w:tabs>
+        <w:ind w:left="5040" w:hanging="360"/>
+      </w:pPr>
+    </w:lvl>
+    <w:lvl w:ilvl="7" w:tentative="1">
+      <w:start w:val="1"/>
+      <w:numFmt w:val="decimal"/>
+      <w:lvlText w:val="%8."/>
+      <w:lvlJc w:val="left"/>
+      <w:pPr>
+        <w:tabs>
+          <w:tab w:val="num" w:pos="5760"/>
+        </w:tabs>
+        <w:ind w:left="5760" w:hanging="360"/>
+      </w:pPr>
+    </w:lvl>
+    <w:lvl w:ilvl="8" w:tentative="1">
+      <w:start w:val="1"/>
+      <w:numFmt w:val="decimal"/>
+      <w:lvlText w:val="%9."/>
+      <w:lvlJc w:val="left"/>
+      <w:pPr>
+        <w:tabs>
+          <w:tab w:val="num" w:pos="6480"/>
+        </w:tabs>
+        <w:ind w:left="6480" w:hanging="360"/>
+      </w:pPr>
+    </w:lvl>
+  </w:abstractNum>
+  <w:abstractNum w:abstractNumId="13" w15:restartNumberingAfterBreak="0">
     <w:nsid w:val="33341F8F"/>
     <w:multiLevelType w:val="multilevel"/>
     <w:tmpl w:val="B2A28258"/>
@@ -3651,7 +6353,7 @@
       </w:rPr>
     </w:lvl>
   </w:abstractNum>
-  <w:abstractNum w:abstractNumId="9" w15:restartNumberingAfterBreak="0">
+  <w:abstractNum w:abstractNumId="14" w15:restartNumberingAfterBreak="0">
     <w:nsid w:val="35CA3B3A"/>
     <w:multiLevelType w:val="multilevel"/>
     <w:tmpl w:val="B7BA0EB0"/>
@@ -3764,7 +6466,7 @@
       </w:pPr>
     </w:lvl>
   </w:abstractNum>
-  <w:abstractNum w:abstractNumId="10" w15:restartNumberingAfterBreak="0">
+  <w:abstractNum w:abstractNumId="15" w15:restartNumberingAfterBreak="0">
     <w:nsid w:val="3BC83454"/>
     <w:multiLevelType w:val="multilevel"/>
     <w:tmpl w:val="52B45208"/>
@@ -3913,7 +6615,7 @@
       </w:rPr>
     </w:lvl>
   </w:abstractNum>
-  <w:abstractNum w:abstractNumId="11" w15:restartNumberingAfterBreak="0">
+  <w:abstractNum w:abstractNumId="16" w15:restartNumberingAfterBreak="0">
     <w:nsid w:val="3C9614E4"/>
     <w:multiLevelType w:val="multilevel"/>
     <w:tmpl w:val="3FEEE310"/>
@@ -4026,7 +6728,7 @@
       </w:pPr>
     </w:lvl>
   </w:abstractNum>
-  <w:abstractNum w:abstractNumId="12" w15:restartNumberingAfterBreak="0">
+  <w:abstractNum w:abstractNumId="17" w15:restartNumberingAfterBreak="0">
     <w:nsid w:val="42CD6AB1"/>
     <w:multiLevelType w:val="multilevel"/>
     <w:tmpl w:val="9B7E9C74"/>
@@ -4175,7 +6877,7 @@
       </w:rPr>
     </w:lvl>
   </w:abstractNum>
-  <w:abstractNum w:abstractNumId="13" w15:restartNumberingAfterBreak="0">
+  <w:abstractNum w:abstractNumId="18" w15:restartNumberingAfterBreak="0">
     <w:nsid w:val="440663A9"/>
     <w:multiLevelType w:val="multilevel"/>
     <w:tmpl w:val="44DE8056"/>
@@ -4324,7 +7026,7 @@
       </w:rPr>
     </w:lvl>
   </w:abstractNum>
-  <w:abstractNum w:abstractNumId="14" w15:restartNumberingAfterBreak="0">
+  <w:abstractNum w:abstractNumId="19" w15:restartNumberingAfterBreak="0">
     <w:nsid w:val="49B26A5C"/>
     <w:multiLevelType w:val="multilevel"/>
     <w:tmpl w:val="3A0C6750"/>
@@ -4473,7 +7175,156 @@
       </w:rPr>
     </w:lvl>
   </w:abstractNum>
-  <w:abstractNum w:abstractNumId="15" w15:restartNumberingAfterBreak="0">
+  <w:abstractNum w:abstractNumId="20" w15:restartNumberingAfterBreak="0">
+    <w:nsid w:val="4F553261"/>
+    <w:multiLevelType w:val="multilevel"/>
+    <w:tmpl w:val="CAA4B1EC"/>
+    <w:lvl w:ilvl="0">
+      <w:start w:val="1"/>
+      <w:numFmt w:val="bullet"/>
+      <w:lvlText w:val=""/>
+      <w:lvlJc w:val="left"/>
+      <w:pPr>
+        <w:tabs>
+          <w:tab w:val="num" w:pos="720"/>
+        </w:tabs>
+        <w:ind w:left="720" w:hanging="360"/>
+      </w:pPr>
+      <w:rPr>
+        <w:rFonts w:ascii="Symbol" w:hAnsi="Symbol" w:hint="default"/>
+        <w:sz w:val="20"/>
+      </w:rPr>
+    </w:lvl>
+    <w:lvl w:ilvl="1" w:tentative="1">
+      <w:start w:val="1"/>
+      <w:numFmt w:val="bullet"/>
+      <w:lvlText w:val="o"/>
+      <w:lvlJc w:val="left"/>
+      <w:pPr>
+        <w:tabs>
+          <w:tab w:val="num" w:pos="1440"/>
+        </w:tabs>
+        <w:ind w:left="1440" w:hanging="360"/>
+      </w:pPr>
+      <w:rPr>
+        <w:rFonts w:ascii="Courier New" w:hAnsi="Courier New" w:hint="default"/>
+        <w:sz w:val="20"/>
+      </w:rPr>
+    </w:lvl>
+    <w:lvl w:ilvl="2" w:tentative="1">
+      <w:start w:val="1"/>
+      <w:numFmt w:val="bullet"/>
+      <w:lvlText w:val=""/>
+      <w:lvlJc w:val="left"/>
+      <w:pPr>
+        <w:tabs>
+          <w:tab w:val="num" w:pos="2160"/>
+        </w:tabs>
+        <w:ind w:left="2160" w:hanging="360"/>
+      </w:pPr>
+      <w:rPr>
+        <w:rFonts w:ascii="Wingdings" w:hAnsi="Wingdings" w:hint="default"/>
+        <w:sz w:val="20"/>
+      </w:rPr>
+    </w:lvl>
+    <w:lvl w:ilvl="3" w:tentative="1">
+      <w:start w:val="1"/>
+      <w:numFmt w:val="bullet"/>
+      <w:lvlText w:val=""/>
+      <w:lvlJc w:val="left"/>
+      <w:pPr>
+        <w:tabs>
+          <w:tab w:val="num" w:pos="2880"/>
+        </w:tabs>
+        <w:ind w:left="2880" w:hanging="360"/>
+      </w:pPr>
+      <w:rPr>
+        <w:rFonts w:ascii="Wingdings" w:hAnsi="Wingdings" w:hint="default"/>
+        <w:sz w:val="20"/>
+      </w:rPr>
+    </w:lvl>
+    <w:lvl w:ilvl="4" w:tentative="1">
+      <w:start w:val="1"/>
+      <w:numFmt w:val="bullet"/>
+      <w:lvlText w:val=""/>
+      <w:lvlJc w:val="left"/>
+      <w:pPr>
+        <w:tabs>
+          <w:tab w:val="num" w:pos="3600"/>
+        </w:tabs>
+        <w:ind w:left="3600" w:hanging="360"/>
+      </w:pPr>
+      <w:rPr>
+        <w:rFonts w:ascii="Wingdings" w:hAnsi="Wingdings" w:hint="default"/>
+        <w:sz w:val="20"/>
+      </w:rPr>
+    </w:lvl>
+    <w:lvl w:ilvl="5" w:tentative="1">
+      <w:start w:val="1"/>
+      <w:numFmt w:val="bullet"/>
+      <w:lvlText w:val=""/>
+      <w:lvlJc w:val="left"/>
+      <w:pPr>
+        <w:tabs>
+          <w:tab w:val="num" w:pos="4320"/>
+        </w:tabs>
+        <w:ind w:left="4320" w:hanging="360"/>
+      </w:pPr>
+      <w:rPr>
+        <w:rFonts w:ascii="Wingdings" w:hAnsi="Wingdings" w:hint="default"/>
+        <w:sz w:val="20"/>
+      </w:rPr>
+    </w:lvl>
+    <w:lvl w:ilvl="6" w:tentative="1">
+      <w:start w:val="1"/>
+      <w:numFmt w:val="bullet"/>
+      <w:lvlText w:val=""/>
+      <w:lvlJc w:val="left"/>
+      <w:pPr>
+        <w:tabs>
+          <w:tab w:val="num" w:pos="5040"/>
+        </w:tabs>
+        <w:ind w:left="5040" w:hanging="360"/>
+      </w:pPr>
+      <w:rPr>
+        <w:rFonts w:ascii="Wingdings" w:hAnsi="Wingdings" w:hint="default"/>
+        <w:sz w:val="20"/>
+      </w:rPr>
+    </w:lvl>
+    <w:lvl w:ilvl="7" w:tentative="1">
+      <w:start w:val="1"/>
+      <w:numFmt w:val="bullet"/>
+      <w:lvlText w:val=""/>
+      <w:lvlJc w:val="left"/>
+      <w:pPr>
+        <w:tabs>
+          <w:tab w:val="num" w:pos="5760"/>
+        </w:tabs>
+        <w:ind w:left="5760" w:hanging="360"/>
+      </w:pPr>
+      <w:rPr>
+        <w:rFonts w:ascii="Wingdings" w:hAnsi="Wingdings" w:hint="default"/>
+        <w:sz w:val="20"/>
+      </w:rPr>
+    </w:lvl>
+    <w:lvl w:ilvl="8" w:tentative="1">
+      <w:start w:val="1"/>
+      <w:numFmt w:val="bullet"/>
+      <w:lvlText w:val=""/>
+      <w:lvlJc w:val="left"/>
+      <w:pPr>
+        <w:tabs>
+          <w:tab w:val="num" w:pos="6480"/>
+        </w:tabs>
+        <w:ind w:left="6480" w:hanging="360"/>
+      </w:pPr>
+      <w:rPr>
+        <w:rFonts w:ascii="Wingdings" w:hAnsi="Wingdings" w:hint="default"/>
+        <w:sz w:val="20"/>
+      </w:rPr>
+    </w:lvl>
+  </w:abstractNum>
+  <w:abstractNum w:abstractNumId="21" w15:restartNumberingAfterBreak="0">
     <w:nsid w:val="56AD62C9"/>
     <w:multiLevelType w:val="multilevel"/>
     <w:tmpl w:val="148A49EA"/>
@@ -4622,7 +7473,237 @@
       </w:rPr>
     </w:lvl>
   </w:abstractNum>
-  <w:abstractNum w:abstractNumId="16" w15:restartNumberingAfterBreak="0">
+  <w:abstractNum w:abstractNumId="22" w15:restartNumberingAfterBreak="0">
+    <w:nsid w:val="57400D08"/>
+    <w:multiLevelType w:val="multilevel"/>
+    <w:tmpl w:val="2788FFB8"/>
+    <w:lvl w:ilvl="0">
+      <w:start w:val="1"/>
+      <w:numFmt w:val="decimal"/>
+      <w:lvlText w:val="%1."/>
+      <w:lvlJc w:val="left"/>
+      <w:pPr>
+        <w:tabs>
+          <w:tab w:val="num" w:pos="720"/>
+        </w:tabs>
+        <w:ind w:left="720" w:hanging="360"/>
+      </w:pPr>
+    </w:lvl>
+    <w:lvl w:ilvl="1" w:tentative="1">
+      <w:start w:val="1"/>
+      <w:numFmt w:val="decimal"/>
+      <w:lvlText w:val="%2."/>
+      <w:lvlJc w:val="left"/>
+      <w:pPr>
+        <w:tabs>
+          <w:tab w:val="num" w:pos="1440"/>
+        </w:tabs>
+        <w:ind w:left="1440" w:hanging="360"/>
+      </w:pPr>
+    </w:lvl>
+    <w:lvl w:ilvl="2" w:tentative="1">
+      <w:start w:val="1"/>
+      <w:numFmt w:val="decimal"/>
+      <w:lvlText w:val="%3."/>
+      <w:lvlJc w:val="left"/>
+      <w:pPr>
+        <w:tabs>
+          <w:tab w:val="num" w:pos="2160"/>
+        </w:tabs>
+        <w:ind w:left="2160" w:hanging="360"/>
+      </w:pPr>
+    </w:lvl>
+    <w:lvl w:ilvl="3" w:tentative="1">
+      <w:start w:val="1"/>
+      <w:numFmt w:val="decimal"/>
+      <w:lvlText w:val="%4."/>
+      <w:lvlJc w:val="left"/>
+      <w:pPr>
+        <w:tabs>
+          <w:tab w:val="num" w:pos="2880"/>
+        </w:tabs>
+        <w:ind w:left="2880" w:hanging="360"/>
+      </w:pPr>
+    </w:lvl>
+    <w:lvl w:ilvl="4" w:tentative="1">
+      <w:start w:val="1"/>
+      <w:numFmt w:val="decimal"/>
+      <w:lvlText w:val="%5."/>
+      <w:lvlJc w:val="left"/>
+      <w:pPr>
+        <w:tabs>
+          <w:tab w:val="num" w:pos="3600"/>
+        </w:tabs>
+        <w:ind w:left="3600" w:hanging="360"/>
+      </w:pPr>
+    </w:lvl>
+    <w:lvl w:ilvl="5" w:tentative="1">
+      <w:start w:val="1"/>
+      <w:numFmt w:val="decimal"/>
+      <w:lvlText w:val="%6."/>
+      <w:lvlJc w:val="left"/>
+      <w:pPr>
+        <w:tabs>
+          <w:tab w:val="num" w:pos="4320"/>
+        </w:tabs>
+        <w:ind w:left="4320" w:hanging="360"/>
+      </w:pPr>
+    </w:lvl>
+    <w:lvl w:ilvl="6" w:tentative="1">
+      <w:start w:val="1"/>
+      <w:numFmt w:val="decimal"/>
+      <w:lvlText w:val="%7."/>
+      <w:lvlJc w:val="left"/>
+      <w:pPr>
+        <w:tabs>
+          <w:tab w:val="num" w:pos="5040"/>
+        </w:tabs>
+        <w:ind w:left="5040" w:hanging="360"/>
+      </w:pPr>
+    </w:lvl>
+    <w:lvl w:ilvl="7" w:tentative="1">
+      <w:start w:val="1"/>
+      <w:numFmt w:val="decimal"/>
+      <w:lvlText w:val="%8."/>
+      <w:lvlJc w:val="left"/>
+      <w:pPr>
+        <w:tabs>
+          <w:tab w:val="num" w:pos="5760"/>
+        </w:tabs>
+        <w:ind w:left="5760" w:hanging="360"/>
+      </w:pPr>
+    </w:lvl>
+    <w:lvl w:ilvl="8" w:tentative="1">
+      <w:start w:val="1"/>
+      <w:numFmt w:val="decimal"/>
+      <w:lvlText w:val="%9."/>
+      <w:lvlJc w:val="left"/>
+      <w:pPr>
+        <w:tabs>
+          <w:tab w:val="num" w:pos="6480"/>
+        </w:tabs>
+        <w:ind w:left="6480" w:hanging="360"/>
+      </w:pPr>
+    </w:lvl>
+  </w:abstractNum>
+  <w:abstractNum w:abstractNumId="23" w15:restartNumberingAfterBreak="0">
+    <w:nsid w:val="5C1A0A81"/>
+    <w:multiLevelType w:val="multilevel"/>
+    <w:tmpl w:val="56DCC1DA"/>
+    <w:lvl w:ilvl="0">
+      <w:start w:val="1"/>
+      <w:numFmt w:val="decimal"/>
+      <w:lvlText w:val="%1."/>
+      <w:lvlJc w:val="left"/>
+      <w:pPr>
+        <w:tabs>
+          <w:tab w:val="num" w:pos="720"/>
+        </w:tabs>
+        <w:ind w:left="720" w:hanging="360"/>
+      </w:pPr>
+    </w:lvl>
+    <w:lvl w:ilvl="1">
+      <w:start w:val="1"/>
+      <w:numFmt w:val="bullet"/>
+      <w:lvlText w:val="o"/>
+      <w:lvlJc w:val="left"/>
+      <w:pPr>
+        <w:tabs>
+          <w:tab w:val="num" w:pos="1440"/>
+        </w:tabs>
+        <w:ind w:left="1440" w:hanging="360"/>
+      </w:pPr>
+      <w:rPr>
+        <w:rFonts w:ascii="Courier New" w:hAnsi="Courier New" w:hint="default"/>
+        <w:sz w:val="20"/>
+      </w:rPr>
+    </w:lvl>
+    <w:lvl w:ilvl="2" w:tentative="1">
+      <w:start w:val="1"/>
+      <w:numFmt w:val="decimal"/>
+      <w:lvlText w:val="%3."/>
+      <w:lvlJc w:val="left"/>
+      <w:pPr>
+        <w:tabs>
+          <w:tab w:val="num" w:pos="2160"/>
+        </w:tabs>
+        <w:ind w:left="2160" w:hanging="360"/>
+      </w:pPr>
+    </w:lvl>
+    <w:lvl w:ilvl="3" w:tentative="1">
+      <w:start w:val="1"/>
+      <w:numFmt w:val="decimal"/>
+      <w:lvlText w:val="%4."/>
+      <w:lvlJc w:val="left"/>
+      <w:pPr>
+        <w:tabs>
+          <w:tab w:val="num" w:pos="2880"/>
+        </w:tabs>
+        <w:ind w:left="2880" w:hanging="360"/>
+      </w:pPr>
+    </w:lvl>
+    <w:lvl w:ilvl="4" w:tentative="1">
+      <w:start w:val="1"/>
+      <w:numFmt w:val="decimal"/>
+      <w:lvlText w:val="%5."/>
+      <w:lvlJc w:val="left"/>
+      <w:pPr>
+        <w:tabs>
+          <w:tab w:val="num" w:pos="3600"/>
+        </w:tabs>
+        <w:ind w:left="3600" w:hanging="360"/>
+      </w:pPr>
+    </w:lvl>
+    <w:lvl w:ilvl="5" w:tentative="1">
+      <w:start w:val="1"/>
+      <w:numFmt w:val="decimal"/>
+      <w:lvlText w:val="%6."/>
+      <w:lvlJc w:val="left"/>
+      <w:pPr>
+        <w:tabs>
+          <w:tab w:val="num" w:pos="4320"/>
+        </w:tabs>
+        <w:ind w:left="4320" w:hanging="360"/>
+      </w:pPr>
+    </w:lvl>
+    <w:lvl w:ilvl="6" w:tentative="1">
+      <w:start w:val="1"/>
+      <w:numFmt w:val="decimal"/>
+      <w:lvlText w:val="%7."/>
+      <w:lvlJc w:val="left"/>
+      <w:pPr>
+        <w:tabs>
+          <w:tab w:val="num" w:pos="5040"/>
+        </w:tabs>
+        <w:ind w:left="5040" w:hanging="360"/>
+      </w:pPr>
+    </w:lvl>
+    <w:lvl w:ilvl="7" w:tentative="1">
+      <w:start w:val="1"/>
+      <w:numFmt w:val="decimal"/>
+      <w:lvlText w:val="%8."/>
+      <w:lvlJc w:val="left"/>
+      <w:pPr>
+        <w:tabs>
+          <w:tab w:val="num" w:pos="5760"/>
+        </w:tabs>
+        <w:ind w:left="5760" w:hanging="360"/>
+      </w:pPr>
+    </w:lvl>
+    <w:lvl w:ilvl="8" w:tentative="1">
+      <w:start w:val="1"/>
+      <w:numFmt w:val="decimal"/>
+      <w:lvlText w:val="%9."/>
+      <w:lvlJc w:val="left"/>
+      <w:pPr>
+        <w:tabs>
+          <w:tab w:val="num" w:pos="6480"/>
+        </w:tabs>
+        <w:ind w:left="6480" w:hanging="360"/>
+      </w:pPr>
+    </w:lvl>
+  </w:abstractNum>
+  <w:abstractNum w:abstractNumId="24" w15:restartNumberingAfterBreak="0">
     <w:nsid w:val="64711548"/>
     <w:multiLevelType w:val="multilevel"/>
     <w:tmpl w:val="507ADEBA"/>
@@ -4771,7 +7852,7 @@
       </w:rPr>
     </w:lvl>
   </w:abstractNum>
-  <w:abstractNum w:abstractNumId="17" w15:restartNumberingAfterBreak="0">
+  <w:abstractNum w:abstractNumId="25" w15:restartNumberingAfterBreak="0">
     <w:nsid w:val="665C2D46"/>
     <w:multiLevelType w:val="multilevel"/>
     <w:tmpl w:val="2FE271FE"/>
@@ -4920,7 +8001,233 @@
       </w:rPr>
     </w:lvl>
   </w:abstractNum>
-  <w:abstractNum w:abstractNumId="18" w15:restartNumberingAfterBreak="0">
+  <w:abstractNum w:abstractNumId="26" w15:restartNumberingAfterBreak="0">
+    <w:nsid w:val="70803ECA"/>
+    <w:multiLevelType w:val="multilevel"/>
+    <w:tmpl w:val="0C0C7F0E"/>
+    <w:lvl w:ilvl="0">
+      <w:start w:val="1"/>
+      <w:numFmt w:val="decimal"/>
+      <w:lvlText w:val="%1."/>
+      <w:lvlJc w:val="left"/>
+      <w:pPr>
+        <w:tabs>
+          <w:tab w:val="num" w:pos="720"/>
+        </w:tabs>
+        <w:ind w:left="720" w:hanging="360"/>
+      </w:pPr>
+    </w:lvl>
+    <w:lvl w:ilvl="1" w:tentative="1">
+      <w:start w:val="1"/>
+      <w:numFmt w:val="decimal"/>
+      <w:lvlText w:val="%2."/>
+      <w:lvlJc w:val="left"/>
+      <w:pPr>
+        <w:tabs>
+          <w:tab w:val="num" w:pos="1440"/>
+        </w:tabs>
+        <w:ind w:left="1440" w:hanging="360"/>
+      </w:pPr>
+    </w:lvl>
+    <w:lvl w:ilvl="2" w:tentative="1">
+      <w:start w:val="1"/>
+      <w:numFmt w:val="decimal"/>
+      <w:lvlText w:val="%3."/>
+      <w:lvlJc w:val="left"/>
+      <w:pPr>
+        <w:tabs>
+          <w:tab w:val="num" w:pos="2160"/>
+        </w:tabs>
+        <w:ind w:left="2160" w:hanging="360"/>
+      </w:pPr>
+    </w:lvl>
+    <w:lvl w:ilvl="3" w:tentative="1">
+      <w:start w:val="1"/>
+      <w:numFmt w:val="decimal"/>
+      <w:lvlText w:val="%4."/>
+      <w:lvlJc w:val="left"/>
+      <w:pPr>
+        <w:tabs>
+          <w:tab w:val="num" w:pos="2880"/>
+        </w:tabs>
+        <w:ind w:left="2880" w:hanging="360"/>
+      </w:pPr>
+    </w:lvl>
+    <w:lvl w:ilvl="4" w:tentative="1">
+      <w:start w:val="1"/>
+      <w:numFmt w:val="decimal"/>
+      <w:lvlText w:val="%5."/>
+      <w:lvlJc w:val="left"/>
+      <w:pPr>
+        <w:tabs>
+          <w:tab w:val="num" w:pos="3600"/>
+        </w:tabs>
+        <w:ind w:left="3600" w:hanging="360"/>
+      </w:pPr>
+    </w:lvl>
+    <w:lvl w:ilvl="5" w:tentative="1">
+      <w:start w:val="1"/>
+      <w:numFmt w:val="decimal"/>
+      <w:lvlText w:val="%6."/>
+      <w:lvlJc w:val="left"/>
+      <w:pPr>
+        <w:tabs>
+          <w:tab w:val="num" w:pos="4320"/>
+        </w:tabs>
+        <w:ind w:left="4320" w:hanging="360"/>
+      </w:pPr>
+    </w:lvl>
+    <w:lvl w:ilvl="6" w:tentative="1">
+      <w:start w:val="1"/>
+      <w:numFmt w:val="decimal"/>
+      <w:lvlText w:val="%7."/>
+      <w:lvlJc w:val="left"/>
+      <w:pPr>
+        <w:tabs>
+          <w:tab w:val="num" w:pos="5040"/>
+        </w:tabs>
+        <w:ind w:left="5040" w:hanging="360"/>
+      </w:pPr>
+    </w:lvl>
+    <w:lvl w:ilvl="7" w:tentative="1">
+      <w:start w:val="1"/>
+      <w:numFmt w:val="decimal"/>
+      <w:lvlText w:val="%8."/>
+      <w:lvlJc w:val="left"/>
+      <w:pPr>
+        <w:tabs>
+          <w:tab w:val="num" w:pos="5760"/>
+        </w:tabs>
+        <w:ind w:left="5760" w:hanging="360"/>
+      </w:pPr>
+    </w:lvl>
+    <w:lvl w:ilvl="8" w:tentative="1">
+      <w:start w:val="1"/>
+      <w:numFmt w:val="decimal"/>
+      <w:lvlText w:val="%9."/>
+      <w:lvlJc w:val="left"/>
+      <w:pPr>
+        <w:tabs>
+          <w:tab w:val="num" w:pos="6480"/>
+        </w:tabs>
+        <w:ind w:left="6480" w:hanging="360"/>
+      </w:pPr>
+    </w:lvl>
+  </w:abstractNum>
+  <w:abstractNum w:abstractNumId="27" w15:restartNumberingAfterBreak="0">
+    <w:nsid w:val="7094296E"/>
+    <w:multiLevelType w:val="multilevel"/>
+    <w:tmpl w:val="3B6034F4"/>
+    <w:lvl w:ilvl="0">
+      <w:start w:val="1"/>
+      <w:numFmt w:val="decimal"/>
+      <w:lvlText w:val="%1."/>
+      <w:lvlJc w:val="left"/>
+      <w:pPr>
+        <w:tabs>
+          <w:tab w:val="num" w:pos="720"/>
+        </w:tabs>
+        <w:ind w:left="720" w:hanging="360"/>
+      </w:pPr>
+    </w:lvl>
+    <w:lvl w:ilvl="1" w:tentative="1">
+      <w:start w:val="1"/>
+      <w:numFmt w:val="decimal"/>
+      <w:lvlText w:val="%2."/>
+      <w:lvlJc w:val="left"/>
+      <w:pPr>
+        <w:tabs>
+          <w:tab w:val="num" w:pos="1440"/>
+        </w:tabs>
+        <w:ind w:left="1440" w:hanging="360"/>
+      </w:pPr>
+    </w:lvl>
+    <w:lvl w:ilvl="2" w:tentative="1">
+      <w:start w:val="1"/>
+      <w:numFmt w:val="decimal"/>
+      <w:lvlText w:val="%3."/>
+      <w:lvlJc w:val="left"/>
+      <w:pPr>
+        <w:tabs>
+          <w:tab w:val="num" w:pos="2160"/>
+        </w:tabs>
+        <w:ind w:left="2160" w:hanging="360"/>
+      </w:pPr>
+    </w:lvl>
+    <w:lvl w:ilvl="3" w:tentative="1">
+      <w:start w:val="1"/>
+      <w:numFmt w:val="decimal"/>
+      <w:lvlText w:val="%4."/>
+      <w:lvlJc w:val="left"/>
+      <w:pPr>
+        <w:tabs>
+          <w:tab w:val="num" w:pos="2880"/>
+        </w:tabs>
+        <w:ind w:left="2880" w:hanging="360"/>
+      </w:pPr>
+    </w:lvl>
+    <w:lvl w:ilvl="4" w:tentative="1">
+      <w:start w:val="1"/>
+      <w:numFmt w:val="decimal"/>
+      <w:lvlText w:val="%5."/>
+      <w:lvlJc w:val="left"/>
+      <w:pPr>
+        <w:tabs>
+          <w:tab w:val="num" w:pos="3600"/>
+        </w:tabs>
+        <w:ind w:left="3600" w:hanging="360"/>
+      </w:pPr>
+    </w:lvl>
+    <w:lvl w:ilvl="5" w:tentative="1">
+      <w:start w:val="1"/>
+      <w:numFmt w:val="decimal"/>
+      <w:lvlText w:val="%6."/>
+      <w:lvlJc w:val="left"/>
+      <w:pPr>
+        <w:tabs>
+          <w:tab w:val="num" w:pos="4320"/>
+        </w:tabs>
+        <w:ind w:left="4320" w:hanging="360"/>
+      </w:pPr>
+    </w:lvl>
+    <w:lvl w:ilvl="6" w:tentative="1">
+      <w:start w:val="1"/>
+      <w:numFmt w:val="decimal"/>
+      <w:lvlText w:val="%7."/>
+      <w:lvlJc w:val="left"/>
+      <w:pPr>
+        <w:tabs>
+          <w:tab w:val="num" w:pos="5040"/>
+        </w:tabs>
+        <w:ind w:left="5040" w:hanging="360"/>
+      </w:pPr>
+    </w:lvl>
+    <w:lvl w:ilvl="7" w:tentative="1">
+      <w:start w:val="1"/>
+      <w:numFmt w:val="decimal"/>
+      <w:lvlText w:val="%8."/>
+      <w:lvlJc w:val="left"/>
+      <w:pPr>
+        <w:tabs>
+          <w:tab w:val="num" w:pos="5760"/>
+        </w:tabs>
+        <w:ind w:left="5760" w:hanging="360"/>
+      </w:pPr>
+    </w:lvl>
+    <w:lvl w:ilvl="8" w:tentative="1">
+      <w:start w:val="1"/>
+      <w:numFmt w:val="decimal"/>
+      <w:lvlText w:val="%9."/>
+      <w:lvlJc w:val="left"/>
+      <w:pPr>
+        <w:tabs>
+          <w:tab w:val="num" w:pos="6480"/>
+        </w:tabs>
+        <w:ind w:left="6480" w:hanging="360"/>
+      </w:pPr>
+    </w:lvl>
+  </w:abstractNum>
+  <w:abstractNum w:abstractNumId="28" w15:restartNumberingAfterBreak="0">
     <w:nsid w:val="7B6D5F86"/>
     <w:multiLevelType w:val="multilevel"/>
     <w:tmpl w:val="BA8AB75E"/>
@@ -5069,47 +8376,196 @@
       </w:rPr>
     </w:lvl>
   </w:abstractNum>
+  <w:abstractNum w:abstractNumId="29" w15:restartNumberingAfterBreak="0">
+    <w:nsid w:val="7CB21264"/>
+    <w:multiLevelType w:val="multilevel"/>
+    <w:tmpl w:val="545CC670"/>
+    <w:lvl w:ilvl="0">
+      <w:start w:val="1"/>
+      <w:numFmt w:val="bullet"/>
+      <w:lvlText w:val=""/>
+      <w:lvlJc w:val="left"/>
+      <w:pPr>
+        <w:tabs>
+          <w:tab w:val="num" w:pos="720"/>
+        </w:tabs>
+        <w:ind w:left="720" w:hanging="360"/>
+      </w:pPr>
+      <w:rPr>
+        <w:rFonts w:ascii="Symbol" w:hAnsi="Symbol" w:hint="default"/>
+        <w:sz w:val="20"/>
+      </w:rPr>
+    </w:lvl>
+    <w:lvl w:ilvl="1" w:tentative="1">
+      <w:start w:val="1"/>
+      <w:numFmt w:val="bullet"/>
+      <w:lvlText w:val="o"/>
+      <w:lvlJc w:val="left"/>
+      <w:pPr>
+        <w:tabs>
+          <w:tab w:val="num" w:pos="1440"/>
+        </w:tabs>
+        <w:ind w:left="1440" w:hanging="360"/>
+      </w:pPr>
+      <w:rPr>
+        <w:rFonts w:ascii="Courier New" w:hAnsi="Courier New" w:hint="default"/>
+        <w:sz w:val="20"/>
+      </w:rPr>
+    </w:lvl>
+    <w:lvl w:ilvl="2" w:tentative="1">
+      <w:start w:val="1"/>
+      <w:numFmt w:val="bullet"/>
+      <w:lvlText w:val=""/>
+      <w:lvlJc w:val="left"/>
+      <w:pPr>
+        <w:tabs>
+          <w:tab w:val="num" w:pos="2160"/>
+        </w:tabs>
+        <w:ind w:left="2160" w:hanging="360"/>
+      </w:pPr>
+      <w:rPr>
+        <w:rFonts w:ascii="Wingdings" w:hAnsi="Wingdings" w:hint="default"/>
+        <w:sz w:val="20"/>
+      </w:rPr>
+    </w:lvl>
+    <w:lvl w:ilvl="3" w:tentative="1">
+      <w:start w:val="1"/>
+      <w:numFmt w:val="bullet"/>
+      <w:lvlText w:val=""/>
+      <w:lvlJc w:val="left"/>
+      <w:pPr>
+        <w:tabs>
+          <w:tab w:val="num" w:pos="2880"/>
+        </w:tabs>
+        <w:ind w:left="2880" w:hanging="360"/>
+      </w:pPr>
+      <w:rPr>
+        <w:rFonts w:ascii="Wingdings" w:hAnsi="Wingdings" w:hint="default"/>
+        <w:sz w:val="20"/>
+      </w:rPr>
+    </w:lvl>
+    <w:lvl w:ilvl="4" w:tentative="1">
+      <w:start w:val="1"/>
+      <w:numFmt w:val="bullet"/>
+      <w:lvlText w:val=""/>
+      <w:lvlJc w:val="left"/>
+      <w:pPr>
+        <w:tabs>
+          <w:tab w:val="num" w:pos="3600"/>
+        </w:tabs>
+        <w:ind w:left="3600" w:hanging="360"/>
+      </w:pPr>
+      <w:rPr>
+        <w:rFonts w:ascii="Wingdings" w:hAnsi="Wingdings" w:hint="default"/>
+        <w:sz w:val="20"/>
+      </w:rPr>
+    </w:lvl>
+    <w:lvl w:ilvl="5" w:tentative="1">
+      <w:start w:val="1"/>
+      <w:numFmt w:val="bullet"/>
+      <w:lvlText w:val=""/>
+      <w:lvlJc w:val="left"/>
+      <w:pPr>
+        <w:tabs>
+          <w:tab w:val="num" w:pos="4320"/>
+        </w:tabs>
+        <w:ind w:left="4320" w:hanging="360"/>
+      </w:pPr>
+      <w:rPr>
+        <w:rFonts w:ascii="Wingdings" w:hAnsi="Wingdings" w:hint="default"/>
+        <w:sz w:val="20"/>
+      </w:rPr>
+    </w:lvl>
+    <w:lvl w:ilvl="6" w:tentative="1">
+      <w:start w:val="1"/>
+      <w:numFmt w:val="bullet"/>
+      <w:lvlText w:val=""/>
+      <w:lvlJc w:val="left"/>
+      <w:pPr>
+        <w:tabs>
+          <w:tab w:val="num" w:pos="5040"/>
+        </w:tabs>
+        <w:ind w:left="5040" w:hanging="360"/>
+      </w:pPr>
+      <w:rPr>
+        <w:rFonts w:ascii="Wingdings" w:hAnsi="Wingdings" w:hint="default"/>
+        <w:sz w:val="20"/>
+      </w:rPr>
+    </w:lvl>
+    <w:lvl w:ilvl="7" w:tentative="1">
+      <w:start w:val="1"/>
+      <w:numFmt w:val="bullet"/>
+      <w:lvlText w:val=""/>
+      <w:lvlJc w:val="left"/>
+      <w:pPr>
+        <w:tabs>
+          <w:tab w:val="num" w:pos="5760"/>
+        </w:tabs>
+        <w:ind w:left="5760" w:hanging="360"/>
+      </w:pPr>
+      <w:rPr>
+        <w:rFonts w:ascii="Wingdings" w:hAnsi="Wingdings" w:hint="default"/>
+        <w:sz w:val="20"/>
+      </w:rPr>
+    </w:lvl>
+    <w:lvl w:ilvl="8" w:tentative="1">
+      <w:start w:val="1"/>
+      <w:numFmt w:val="bullet"/>
+      <w:lvlText w:val=""/>
+      <w:lvlJc w:val="left"/>
+      <w:pPr>
+        <w:tabs>
+          <w:tab w:val="num" w:pos="6480"/>
+        </w:tabs>
+        <w:ind w:left="6480" w:hanging="360"/>
+      </w:pPr>
+      <w:rPr>
+        <w:rFonts w:ascii="Wingdings" w:hAnsi="Wingdings" w:hint="default"/>
+        <w:sz w:val="20"/>
+      </w:rPr>
+    </w:lvl>
+  </w:abstractNum>
   <w:num w:numId="1" w16cid:durableId="862477848">
-    <w:abstractNumId w:val="0"/>
+    <w:abstractNumId w:val="1"/>
   </w:num>
   <w:num w:numId="2" w16cid:durableId="961884765">
-    <w:abstractNumId w:val="10"/>
+    <w:abstractNumId w:val="15"/>
   </w:num>
   <w:num w:numId="3" w16cid:durableId="1090737465">
-    <w:abstractNumId w:val="12"/>
+    <w:abstractNumId w:val="17"/>
   </w:num>
   <w:num w:numId="4" w16cid:durableId="23139387">
-    <w:abstractNumId w:val="2"/>
+    <w:abstractNumId w:val="3"/>
   </w:num>
   <w:num w:numId="5" w16cid:durableId="1913852247">
-    <w:abstractNumId w:val="7"/>
+    <w:abstractNumId w:val="11"/>
   </w:num>
   <w:num w:numId="6" w16cid:durableId="1239942374">
-    <w:abstractNumId w:val="3"/>
+    <w:abstractNumId w:val="4"/>
   </w:num>
   <w:num w:numId="7" w16cid:durableId="1674994813">
+    <w:abstractNumId w:val="14"/>
+  </w:num>
+  <w:num w:numId="8" w16cid:durableId="2130976902">
+    <w:abstractNumId w:val="18"/>
+  </w:num>
+  <w:num w:numId="9" w16cid:durableId="508064820">
     <w:abstractNumId w:val="9"/>
   </w:num>
-  <w:num w:numId="8" w16cid:durableId="2130976902">
-    <w:abstractNumId w:val="13"/>
-  </w:num>
-  <w:num w:numId="9" w16cid:durableId="508064820">
-    <w:abstractNumId w:val="6"/>
-  </w:num>
   <w:num w:numId="10" w16cid:durableId="526985856">
-    <w:abstractNumId w:val="18"/>
+    <w:abstractNumId w:val="28"/>
   </w:num>
   <w:num w:numId="11" w16cid:durableId="350378528">
-    <w:abstractNumId w:val="16"/>
+    <w:abstractNumId w:val="24"/>
   </w:num>
   <w:num w:numId="12" w16cid:durableId="1282110359">
-    <w:abstractNumId w:val="17"/>
+    <w:abstractNumId w:val="25"/>
   </w:num>
   <w:num w:numId="13" w16cid:durableId="916675688">
-    <w:abstractNumId w:val="4"/>
+    <w:abstractNumId w:val="5"/>
   </w:num>
   <w:num w:numId="14" w16cid:durableId="1034113632">
-    <w:abstractNumId w:val="4"/>
+    <w:abstractNumId w:val="5"/>
     <w:lvlOverride w:ilvl="2">
       <w:lvl w:ilvl="2">
         <w:numFmt w:val="bullet"/>
@@ -5129,7 +8585,7 @@
     </w:lvlOverride>
   </w:num>
   <w:num w:numId="15" w16cid:durableId="525948769">
-    <w:abstractNumId w:val="4"/>
+    <w:abstractNumId w:val="5"/>
     <w:lvlOverride w:ilvl="2">
       <w:lvl w:ilvl="2">
         <w:numFmt w:val="bullet"/>
@@ -5149,7 +8605,7 @@
     </w:lvlOverride>
   </w:num>
   <w:num w:numId="16" w16cid:durableId="59713342">
-    <w:abstractNumId w:val="4"/>
+    <w:abstractNumId w:val="5"/>
     <w:lvlOverride w:ilvl="2">
       <w:lvl w:ilvl="2">
         <w:numFmt w:val="bullet"/>
@@ -5169,7 +8625,7 @@
     </w:lvlOverride>
   </w:num>
   <w:num w:numId="17" w16cid:durableId="1646397561">
-    <w:abstractNumId w:val="4"/>
+    <w:abstractNumId w:val="5"/>
     <w:lvlOverride w:ilvl="2">
       <w:lvl w:ilvl="2">
         <w:numFmt w:val="bullet"/>
@@ -5189,7 +8645,7 @@
     </w:lvlOverride>
   </w:num>
   <w:num w:numId="18" w16cid:durableId="982856398">
-    <w:abstractNumId w:val="4"/>
+    <w:abstractNumId w:val="5"/>
     <w:lvlOverride w:ilvl="2">
       <w:lvl w:ilvl="2">
         <w:numFmt w:val="bullet"/>
@@ -5209,7 +8665,7 @@
     </w:lvlOverride>
   </w:num>
   <w:num w:numId="19" w16cid:durableId="325284033">
-    <w:abstractNumId w:val="4"/>
+    <w:abstractNumId w:val="5"/>
     <w:lvlOverride w:ilvl="2">
       <w:lvl w:ilvl="2">
         <w:numFmt w:val="bullet"/>
@@ -5229,7 +8685,7 @@
     </w:lvlOverride>
   </w:num>
   <w:num w:numId="20" w16cid:durableId="1430655800">
-    <w:abstractNumId w:val="4"/>
+    <w:abstractNumId w:val="5"/>
     <w:lvlOverride w:ilvl="2">
       <w:lvl w:ilvl="2">
         <w:numFmt w:val="bullet"/>
@@ -5249,7 +8705,7 @@
     </w:lvlOverride>
   </w:num>
   <w:num w:numId="21" w16cid:durableId="1839342538">
-    <w:abstractNumId w:val="4"/>
+    <w:abstractNumId w:val="5"/>
     <w:lvlOverride w:ilvl="2">
       <w:lvl w:ilvl="2">
         <w:numFmt w:val="bullet"/>
@@ -5269,7 +8725,7 @@
     </w:lvlOverride>
   </w:num>
   <w:num w:numId="22" w16cid:durableId="160777707">
-    <w:abstractNumId w:val="4"/>
+    <w:abstractNumId w:val="5"/>
     <w:lvlOverride w:ilvl="2">
       <w:lvl w:ilvl="2">
         <w:numFmt w:val="bullet"/>
@@ -5289,7 +8745,7 @@
     </w:lvlOverride>
   </w:num>
   <w:num w:numId="23" w16cid:durableId="826674369">
-    <w:abstractNumId w:val="4"/>
+    <w:abstractNumId w:val="5"/>
     <w:lvlOverride w:ilvl="2">
       <w:lvl w:ilvl="2">
         <w:numFmt w:val="bullet"/>
@@ -5309,7 +8765,7 @@
     </w:lvlOverride>
   </w:num>
   <w:num w:numId="24" w16cid:durableId="1291593977">
-    <w:abstractNumId w:val="4"/>
+    <w:abstractNumId w:val="5"/>
     <w:lvlOverride w:ilvl="2">
       <w:lvl w:ilvl="2">
         <w:numFmt w:val="bullet"/>
@@ -5329,7 +8785,7 @@
     </w:lvlOverride>
   </w:num>
   <w:num w:numId="25" w16cid:durableId="892697522">
-    <w:abstractNumId w:val="4"/>
+    <w:abstractNumId w:val="5"/>
     <w:lvlOverride w:ilvl="2">
       <w:lvl w:ilvl="2">
         <w:numFmt w:val="bullet"/>
@@ -5349,10 +8805,10 @@
     </w:lvlOverride>
   </w:num>
   <w:num w:numId="26" w16cid:durableId="1302803794">
-    <w:abstractNumId w:val="5"/>
+    <w:abstractNumId w:val="7"/>
   </w:num>
   <w:num w:numId="27" w16cid:durableId="1941404108">
-    <w:abstractNumId w:val="5"/>
+    <w:abstractNumId w:val="7"/>
     <w:lvlOverride w:ilvl="1">
       <w:lvl w:ilvl="1">
         <w:numFmt w:val="bullet"/>
@@ -5372,7 +8828,7 @@
     </w:lvlOverride>
   </w:num>
   <w:num w:numId="28" w16cid:durableId="1858543219">
-    <w:abstractNumId w:val="5"/>
+    <w:abstractNumId w:val="7"/>
     <w:lvlOverride w:ilvl="1">
       <w:lvl w:ilvl="1">
         <w:numFmt w:val="bullet"/>
@@ -5392,7 +8848,7 @@
     </w:lvlOverride>
   </w:num>
   <w:num w:numId="29" w16cid:durableId="1039551413">
-    <w:abstractNumId w:val="5"/>
+    <w:abstractNumId w:val="7"/>
     <w:lvlOverride w:ilvl="1">
       <w:lvl w:ilvl="1">
         <w:numFmt w:val="bullet"/>
@@ -5412,7 +8868,7 @@
     </w:lvlOverride>
   </w:num>
   <w:num w:numId="30" w16cid:durableId="1660306480">
-    <w:abstractNumId w:val="5"/>
+    <w:abstractNumId w:val="7"/>
     <w:lvlOverride w:ilvl="1">
       <w:lvl w:ilvl="1">
         <w:numFmt w:val="bullet"/>
@@ -5432,7 +8888,7 @@
     </w:lvlOverride>
   </w:num>
   <w:num w:numId="31" w16cid:durableId="1403407331">
-    <w:abstractNumId w:val="5"/>
+    <w:abstractNumId w:val="7"/>
     <w:lvlOverride w:ilvl="1">
       <w:lvl w:ilvl="1">
         <w:numFmt w:val="bullet"/>
@@ -5452,7 +8908,7 @@
     </w:lvlOverride>
   </w:num>
   <w:num w:numId="32" w16cid:durableId="921833770">
-    <w:abstractNumId w:val="5"/>
+    <w:abstractNumId w:val="7"/>
     <w:lvlOverride w:ilvl="1">
       <w:lvl w:ilvl="1">
         <w:numFmt w:val="bullet"/>
@@ -5472,13 +8928,13 @@
     </w:lvlOverride>
   </w:num>
   <w:num w:numId="33" w16cid:durableId="1285889079">
-    <w:abstractNumId w:val="11"/>
+    <w:abstractNumId w:val="16"/>
   </w:num>
   <w:num w:numId="34" w16cid:durableId="1338119306">
-    <w:abstractNumId w:val="1"/>
+    <w:abstractNumId w:val="2"/>
   </w:num>
   <w:num w:numId="35" w16cid:durableId="789282294">
-    <w:abstractNumId w:val="1"/>
+    <w:abstractNumId w:val="2"/>
     <w:lvlOverride w:ilvl="1">
       <w:lvl w:ilvl="1">
         <w:numFmt w:val="bullet"/>
@@ -5498,16 +8954,16 @@
     </w:lvlOverride>
   </w:num>
   <w:num w:numId="36" w16cid:durableId="89089327">
-    <w:abstractNumId w:val="8"/>
+    <w:abstractNumId w:val="13"/>
   </w:num>
   <w:num w:numId="37" w16cid:durableId="47726870">
-    <w:abstractNumId w:val="14"/>
+    <w:abstractNumId w:val="19"/>
   </w:num>
   <w:num w:numId="38" w16cid:durableId="1902130341">
-    <w:abstractNumId w:val="15"/>
+    <w:abstractNumId w:val="21"/>
   </w:num>
   <w:num w:numId="39" w16cid:durableId="1162888975">
-    <w:abstractNumId w:val="15"/>
+    <w:abstractNumId w:val="21"/>
     <w:lvlOverride w:ilvl="1">
       <w:lvl w:ilvl="1">
         <w:numFmt w:val="bullet"/>
@@ -5527,7 +8983,7 @@
     </w:lvlOverride>
   </w:num>
   <w:num w:numId="40" w16cid:durableId="251282299">
-    <w:abstractNumId w:val="15"/>
+    <w:abstractNumId w:val="21"/>
     <w:lvlOverride w:ilvl="1">
       <w:lvl w:ilvl="1">
         <w:numFmt w:val="bullet"/>
@@ -5547,7 +9003,7 @@
     </w:lvlOverride>
   </w:num>
   <w:num w:numId="41" w16cid:durableId="1834178803">
-    <w:abstractNumId w:val="15"/>
+    <w:abstractNumId w:val="21"/>
     <w:lvlOverride w:ilvl="1">
       <w:lvl w:ilvl="1">
         <w:numFmt w:val="bullet"/>
@@ -5567,7 +9023,7 @@
     </w:lvlOverride>
   </w:num>
   <w:num w:numId="42" w16cid:durableId="368452278">
-    <w:abstractNumId w:val="15"/>
+    <w:abstractNumId w:val="21"/>
     <w:lvlOverride w:ilvl="1">
       <w:lvl w:ilvl="1">
         <w:numFmt w:val="bullet"/>
@@ -5587,7 +9043,7 @@
     </w:lvlOverride>
   </w:num>
   <w:num w:numId="43" w16cid:durableId="2012945560">
-    <w:abstractNumId w:val="15"/>
+    <w:abstractNumId w:val="21"/>
     <w:lvlOverride w:ilvl="1">
       <w:lvl w:ilvl="1">
         <w:numFmt w:val="bullet"/>
@@ -5607,7 +9063,7 @@
     </w:lvlOverride>
   </w:num>
   <w:num w:numId="44" w16cid:durableId="2037579842">
-    <w:abstractNumId w:val="15"/>
+    <w:abstractNumId w:val="21"/>
     <w:lvlOverride w:ilvl="1">
       <w:lvl w:ilvl="1">
         <w:numFmt w:val="bullet"/>
@@ -5625,6 +9081,479 @@
         </w:rPr>
       </w:lvl>
     </w:lvlOverride>
+  </w:num>
+  <w:num w:numId="45" w16cid:durableId="1444033812">
+    <w:abstractNumId w:val="26"/>
+  </w:num>
+  <w:num w:numId="46" w16cid:durableId="1829710998">
+    <w:abstractNumId w:val="0"/>
+  </w:num>
+  <w:num w:numId="47" w16cid:durableId="1675916892">
+    <w:abstractNumId w:val="22"/>
+  </w:num>
+  <w:num w:numId="48" w16cid:durableId="1944144907">
+    <w:abstractNumId w:val="27"/>
+  </w:num>
+  <w:num w:numId="49" w16cid:durableId="255599636">
+    <w:abstractNumId w:val="6"/>
+  </w:num>
+  <w:num w:numId="50" w16cid:durableId="221017912">
+    <w:abstractNumId w:val="20"/>
+  </w:num>
+  <w:num w:numId="51" w16cid:durableId="1537423187">
+    <w:abstractNumId w:val="8"/>
+  </w:num>
+  <w:num w:numId="52" w16cid:durableId="891815040">
+    <w:abstractNumId w:val="8"/>
+    <w:lvlOverride w:ilvl="1">
+      <w:lvl w:ilvl="1">
+        <w:numFmt w:val="bullet"/>
+        <w:lvlText w:val=""/>
+        <w:lvlJc w:val="left"/>
+        <w:pPr>
+          <w:tabs>
+            <w:tab w:val="num" w:pos="1440"/>
+          </w:tabs>
+          <w:ind w:left="1440" w:hanging="360"/>
+        </w:pPr>
+        <w:rPr>
+          <w:rFonts w:ascii="Symbol" w:hAnsi="Symbol" w:hint="default"/>
+          <w:sz w:val="20"/>
+        </w:rPr>
+      </w:lvl>
+    </w:lvlOverride>
+  </w:num>
+  <w:num w:numId="53" w16cid:durableId="558908689">
+    <w:abstractNumId w:val="8"/>
+    <w:lvlOverride w:ilvl="1">
+      <w:lvl w:ilvl="1">
+        <w:numFmt w:val="bullet"/>
+        <w:lvlText w:val=""/>
+        <w:lvlJc w:val="left"/>
+        <w:pPr>
+          <w:tabs>
+            <w:tab w:val="num" w:pos="1440"/>
+          </w:tabs>
+          <w:ind w:left="1440" w:hanging="360"/>
+        </w:pPr>
+        <w:rPr>
+          <w:rFonts w:ascii="Symbol" w:hAnsi="Symbol" w:hint="default"/>
+          <w:sz w:val="20"/>
+        </w:rPr>
+      </w:lvl>
+    </w:lvlOverride>
+  </w:num>
+  <w:num w:numId="54" w16cid:durableId="116916967">
+    <w:abstractNumId w:val="8"/>
+    <w:lvlOverride w:ilvl="1">
+      <w:lvl w:ilvl="1">
+        <w:numFmt w:val="bullet"/>
+        <w:lvlText w:val=""/>
+        <w:lvlJc w:val="left"/>
+        <w:pPr>
+          <w:tabs>
+            <w:tab w:val="num" w:pos="1440"/>
+          </w:tabs>
+          <w:ind w:left="1440" w:hanging="360"/>
+        </w:pPr>
+        <w:rPr>
+          <w:rFonts w:ascii="Symbol" w:hAnsi="Symbol" w:hint="default"/>
+          <w:sz w:val="20"/>
+        </w:rPr>
+      </w:lvl>
+    </w:lvlOverride>
+  </w:num>
+  <w:num w:numId="55" w16cid:durableId="1425764688">
+    <w:abstractNumId w:val="8"/>
+    <w:lvlOverride w:ilvl="1">
+      <w:lvl w:ilvl="1">
+        <w:numFmt w:val="bullet"/>
+        <w:lvlText w:val=""/>
+        <w:lvlJc w:val="left"/>
+        <w:pPr>
+          <w:tabs>
+            <w:tab w:val="num" w:pos="1440"/>
+          </w:tabs>
+          <w:ind w:left="1440" w:hanging="360"/>
+        </w:pPr>
+        <w:rPr>
+          <w:rFonts w:ascii="Symbol" w:hAnsi="Symbol" w:hint="default"/>
+          <w:sz w:val="20"/>
+        </w:rPr>
+      </w:lvl>
+    </w:lvlOverride>
+  </w:num>
+  <w:num w:numId="56" w16cid:durableId="1662812093">
+    <w:abstractNumId w:val="8"/>
+    <w:lvlOverride w:ilvl="1">
+      <w:lvl w:ilvl="1">
+        <w:numFmt w:val="bullet"/>
+        <w:lvlText w:val=""/>
+        <w:lvlJc w:val="left"/>
+        <w:pPr>
+          <w:tabs>
+            <w:tab w:val="num" w:pos="1440"/>
+          </w:tabs>
+          <w:ind w:left="1440" w:hanging="360"/>
+        </w:pPr>
+        <w:rPr>
+          <w:rFonts w:ascii="Symbol" w:hAnsi="Symbol" w:hint="default"/>
+          <w:sz w:val="20"/>
+        </w:rPr>
+      </w:lvl>
+    </w:lvlOverride>
+  </w:num>
+  <w:num w:numId="57" w16cid:durableId="536357072">
+    <w:abstractNumId w:val="23"/>
+  </w:num>
+  <w:num w:numId="58" w16cid:durableId="74475432">
+    <w:abstractNumId w:val="23"/>
+    <w:lvlOverride w:ilvl="1">
+      <w:lvl w:ilvl="1">
+        <w:numFmt w:val="bullet"/>
+        <w:lvlText w:val=""/>
+        <w:lvlJc w:val="left"/>
+        <w:pPr>
+          <w:tabs>
+            <w:tab w:val="num" w:pos="1440"/>
+          </w:tabs>
+          <w:ind w:left="1440" w:hanging="360"/>
+        </w:pPr>
+        <w:rPr>
+          <w:rFonts w:ascii="Symbol" w:hAnsi="Symbol" w:hint="default"/>
+          <w:sz w:val="20"/>
+        </w:rPr>
+      </w:lvl>
+    </w:lvlOverride>
+  </w:num>
+  <w:num w:numId="59" w16cid:durableId="634217360">
+    <w:abstractNumId w:val="23"/>
+    <w:lvlOverride w:ilvl="1">
+      <w:lvl w:ilvl="1">
+        <w:numFmt w:val="bullet"/>
+        <w:lvlText w:val=""/>
+        <w:lvlJc w:val="left"/>
+        <w:pPr>
+          <w:tabs>
+            <w:tab w:val="num" w:pos="1440"/>
+          </w:tabs>
+          <w:ind w:left="1440" w:hanging="360"/>
+        </w:pPr>
+        <w:rPr>
+          <w:rFonts w:ascii="Symbol" w:hAnsi="Symbol" w:hint="default"/>
+          <w:sz w:val="20"/>
+        </w:rPr>
+      </w:lvl>
+    </w:lvlOverride>
+  </w:num>
+  <w:num w:numId="60" w16cid:durableId="133059499">
+    <w:abstractNumId w:val="23"/>
+    <w:lvlOverride w:ilvl="1">
+      <w:lvl w:ilvl="1">
+        <w:numFmt w:val="bullet"/>
+        <w:lvlText w:val=""/>
+        <w:lvlJc w:val="left"/>
+        <w:pPr>
+          <w:tabs>
+            <w:tab w:val="num" w:pos="1440"/>
+          </w:tabs>
+          <w:ind w:left="1440" w:hanging="360"/>
+        </w:pPr>
+        <w:rPr>
+          <w:rFonts w:ascii="Symbol" w:hAnsi="Symbol" w:hint="default"/>
+          <w:sz w:val="20"/>
+        </w:rPr>
+      </w:lvl>
+    </w:lvlOverride>
+  </w:num>
+  <w:num w:numId="61" w16cid:durableId="755518517">
+    <w:abstractNumId w:val="23"/>
+    <w:lvlOverride w:ilvl="1">
+      <w:lvl w:ilvl="1">
+        <w:numFmt w:val="bullet"/>
+        <w:lvlText w:val=""/>
+        <w:lvlJc w:val="left"/>
+        <w:pPr>
+          <w:tabs>
+            <w:tab w:val="num" w:pos="1440"/>
+          </w:tabs>
+          <w:ind w:left="1440" w:hanging="360"/>
+        </w:pPr>
+        <w:rPr>
+          <w:rFonts w:ascii="Symbol" w:hAnsi="Symbol" w:hint="default"/>
+          <w:sz w:val="20"/>
+        </w:rPr>
+      </w:lvl>
+    </w:lvlOverride>
+  </w:num>
+  <w:num w:numId="62" w16cid:durableId="1243488210">
+    <w:abstractNumId w:val="23"/>
+    <w:lvlOverride w:ilvl="1">
+      <w:lvl w:ilvl="1">
+        <w:numFmt w:val="bullet"/>
+        <w:lvlText w:val=""/>
+        <w:lvlJc w:val="left"/>
+        <w:pPr>
+          <w:tabs>
+            <w:tab w:val="num" w:pos="1440"/>
+          </w:tabs>
+          <w:ind w:left="1440" w:hanging="360"/>
+        </w:pPr>
+        <w:rPr>
+          <w:rFonts w:ascii="Symbol" w:hAnsi="Symbol" w:hint="default"/>
+          <w:sz w:val="20"/>
+        </w:rPr>
+      </w:lvl>
+    </w:lvlOverride>
+  </w:num>
+  <w:num w:numId="63" w16cid:durableId="490565213">
+    <w:abstractNumId w:val="23"/>
+    <w:lvlOverride w:ilvl="1">
+      <w:lvl w:ilvl="1">
+        <w:numFmt w:val="bullet"/>
+        <w:lvlText w:val=""/>
+        <w:lvlJc w:val="left"/>
+        <w:pPr>
+          <w:tabs>
+            <w:tab w:val="num" w:pos="1440"/>
+          </w:tabs>
+          <w:ind w:left="1440" w:hanging="360"/>
+        </w:pPr>
+        <w:rPr>
+          <w:rFonts w:ascii="Symbol" w:hAnsi="Symbol" w:hint="default"/>
+          <w:sz w:val="20"/>
+        </w:rPr>
+      </w:lvl>
+    </w:lvlOverride>
+  </w:num>
+  <w:num w:numId="64" w16cid:durableId="1694958251">
+    <w:abstractNumId w:val="23"/>
+    <w:lvlOverride w:ilvl="1">
+      <w:lvl w:ilvl="1">
+        <w:numFmt w:val="bullet"/>
+        <w:lvlText w:val=""/>
+        <w:lvlJc w:val="left"/>
+        <w:pPr>
+          <w:tabs>
+            <w:tab w:val="num" w:pos="1440"/>
+          </w:tabs>
+          <w:ind w:left="1440" w:hanging="360"/>
+        </w:pPr>
+        <w:rPr>
+          <w:rFonts w:ascii="Symbol" w:hAnsi="Symbol" w:hint="default"/>
+          <w:sz w:val="20"/>
+        </w:rPr>
+      </w:lvl>
+    </w:lvlOverride>
+  </w:num>
+  <w:num w:numId="65" w16cid:durableId="559363542">
+    <w:abstractNumId w:val="23"/>
+    <w:lvlOverride w:ilvl="1">
+      <w:lvl w:ilvl="1">
+        <w:numFmt w:val="bullet"/>
+        <w:lvlText w:val=""/>
+        <w:lvlJc w:val="left"/>
+        <w:pPr>
+          <w:tabs>
+            <w:tab w:val="num" w:pos="1440"/>
+          </w:tabs>
+          <w:ind w:left="1440" w:hanging="360"/>
+        </w:pPr>
+        <w:rPr>
+          <w:rFonts w:ascii="Symbol" w:hAnsi="Symbol" w:hint="default"/>
+          <w:sz w:val="20"/>
+        </w:rPr>
+      </w:lvl>
+    </w:lvlOverride>
+  </w:num>
+  <w:num w:numId="66" w16cid:durableId="60955510">
+    <w:abstractNumId w:val="23"/>
+    <w:lvlOverride w:ilvl="1">
+      <w:lvl w:ilvl="1">
+        <w:numFmt w:val="bullet"/>
+        <w:lvlText w:val=""/>
+        <w:lvlJc w:val="left"/>
+        <w:pPr>
+          <w:tabs>
+            <w:tab w:val="num" w:pos="1440"/>
+          </w:tabs>
+          <w:ind w:left="1440" w:hanging="360"/>
+        </w:pPr>
+        <w:rPr>
+          <w:rFonts w:ascii="Symbol" w:hAnsi="Symbol" w:hint="default"/>
+          <w:sz w:val="20"/>
+        </w:rPr>
+      </w:lvl>
+    </w:lvlOverride>
+  </w:num>
+  <w:num w:numId="67" w16cid:durableId="2107846664">
+    <w:abstractNumId w:val="23"/>
+    <w:lvlOverride w:ilvl="1">
+      <w:lvl w:ilvl="1">
+        <w:numFmt w:val="bullet"/>
+        <w:lvlText w:val=""/>
+        <w:lvlJc w:val="left"/>
+        <w:pPr>
+          <w:tabs>
+            <w:tab w:val="num" w:pos="1440"/>
+          </w:tabs>
+          <w:ind w:left="1440" w:hanging="360"/>
+        </w:pPr>
+        <w:rPr>
+          <w:rFonts w:ascii="Symbol" w:hAnsi="Symbol" w:hint="default"/>
+          <w:sz w:val="20"/>
+        </w:rPr>
+      </w:lvl>
+    </w:lvlOverride>
+  </w:num>
+  <w:num w:numId="68" w16cid:durableId="434060072">
+    <w:abstractNumId w:val="23"/>
+    <w:lvlOverride w:ilvl="1">
+      <w:lvl w:ilvl="1">
+        <w:numFmt w:val="bullet"/>
+        <w:lvlText w:val=""/>
+        <w:lvlJc w:val="left"/>
+        <w:pPr>
+          <w:tabs>
+            <w:tab w:val="num" w:pos="1440"/>
+          </w:tabs>
+          <w:ind w:left="1440" w:hanging="360"/>
+        </w:pPr>
+        <w:rPr>
+          <w:rFonts w:ascii="Symbol" w:hAnsi="Symbol" w:hint="default"/>
+          <w:sz w:val="20"/>
+        </w:rPr>
+      </w:lvl>
+    </w:lvlOverride>
+  </w:num>
+  <w:num w:numId="69" w16cid:durableId="317728916">
+    <w:abstractNumId w:val="23"/>
+    <w:lvlOverride w:ilvl="1">
+      <w:lvl w:ilvl="1">
+        <w:numFmt w:val="bullet"/>
+        <w:lvlText w:val=""/>
+        <w:lvlJc w:val="left"/>
+        <w:pPr>
+          <w:tabs>
+            <w:tab w:val="num" w:pos="1440"/>
+          </w:tabs>
+          <w:ind w:left="1440" w:hanging="360"/>
+        </w:pPr>
+        <w:rPr>
+          <w:rFonts w:ascii="Symbol" w:hAnsi="Symbol" w:hint="default"/>
+          <w:sz w:val="20"/>
+        </w:rPr>
+      </w:lvl>
+    </w:lvlOverride>
+  </w:num>
+  <w:num w:numId="70" w16cid:durableId="1070080424">
+    <w:abstractNumId w:val="12"/>
+  </w:num>
+  <w:num w:numId="71" w16cid:durableId="1282610021">
+    <w:abstractNumId w:val="12"/>
+    <w:lvlOverride w:ilvl="1">
+      <w:lvl w:ilvl="1">
+        <w:numFmt w:val="bullet"/>
+        <w:lvlText w:val=""/>
+        <w:lvlJc w:val="left"/>
+        <w:pPr>
+          <w:tabs>
+            <w:tab w:val="num" w:pos="1440"/>
+          </w:tabs>
+          <w:ind w:left="1440" w:hanging="360"/>
+        </w:pPr>
+        <w:rPr>
+          <w:rFonts w:ascii="Symbol" w:hAnsi="Symbol" w:hint="default"/>
+          <w:sz w:val="20"/>
+        </w:rPr>
+      </w:lvl>
+    </w:lvlOverride>
+  </w:num>
+  <w:num w:numId="72" w16cid:durableId="421998882">
+    <w:abstractNumId w:val="12"/>
+    <w:lvlOverride w:ilvl="1">
+      <w:lvl w:ilvl="1">
+        <w:numFmt w:val="bullet"/>
+        <w:lvlText w:val=""/>
+        <w:lvlJc w:val="left"/>
+        <w:pPr>
+          <w:tabs>
+            <w:tab w:val="num" w:pos="1440"/>
+          </w:tabs>
+          <w:ind w:left="1440" w:hanging="360"/>
+        </w:pPr>
+        <w:rPr>
+          <w:rFonts w:ascii="Symbol" w:hAnsi="Symbol" w:hint="default"/>
+          <w:sz w:val="20"/>
+        </w:rPr>
+      </w:lvl>
+    </w:lvlOverride>
+  </w:num>
+  <w:num w:numId="73" w16cid:durableId="846209300">
+    <w:abstractNumId w:val="12"/>
+    <w:lvlOverride w:ilvl="1">
+      <w:lvl w:ilvl="1">
+        <w:numFmt w:val="bullet"/>
+        <w:lvlText w:val=""/>
+        <w:lvlJc w:val="left"/>
+        <w:pPr>
+          <w:tabs>
+            <w:tab w:val="num" w:pos="1440"/>
+          </w:tabs>
+          <w:ind w:left="1440" w:hanging="360"/>
+        </w:pPr>
+        <w:rPr>
+          <w:rFonts w:ascii="Symbol" w:hAnsi="Symbol" w:hint="default"/>
+          <w:sz w:val="20"/>
+        </w:rPr>
+      </w:lvl>
+    </w:lvlOverride>
+  </w:num>
+  <w:num w:numId="74" w16cid:durableId="410201803">
+    <w:abstractNumId w:val="12"/>
+    <w:lvlOverride w:ilvl="1">
+      <w:lvl w:ilvl="1">
+        <w:numFmt w:val="bullet"/>
+        <w:lvlText w:val=""/>
+        <w:lvlJc w:val="left"/>
+        <w:pPr>
+          <w:tabs>
+            <w:tab w:val="num" w:pos="1440"/>
+          </w:tabs>
+          <w:ind w:left="1440" w:hanging="360"/>
+        </w:pPr>
+        <w:rPr>
+          <w:rFonts w:ascii="Symbol" w:hAnsi="Symbol" w:hint="default"/>
+          <w:sz w:val="20"/>
+        </w:rPr>
+      </w:lvl>
+    </w:lvlOverride>
+  </w:num>
+  <w:num w:numId="75" w16cid:durableId="431514349">
+    <w:abstractNumId w:val="12"/>
+    <w:lvlOverride w:ilvl="1">
+      <w:lvl w:ilvl="1">
+        <w:numFmt w:val="bullet"/>
+        <w:lvlText w:val=""/>
+        <w:lvlJc w:val="left"/>
+        <w:pPr>
+          <w:tabs>
+            <w:tab w:val="num" w:pos="1440"/>
+          </w:tabs>
+          <w:ind w:left="1440" w:hanging="360"/>
+        </w:pPr>
+        <w:rPr>
+          <w:rFonts w:ascii="Symbol" w:hAnsi="Symbol" w:hint="default"/>
+          <w:sz w:val="20"/>
+        </w:rPr>
+      </w:lvl>
+    </w:lvlOverride>
+  </w:num>
+  <w:num w:numId="76" w16cid:durableId="1382360589">
+    <w:abstractNumId w:val="10"/>
+  </w:num>
+  <w:num w:numId="77" w16cid:durableId="604730143">
+    <w:abstractNumId w:val="29"/>
   </w:num>
 </w:numbering>
 </file>

</xml_diff>

<commit_message>
Day 3 - Second half
</commit_message>
<xml_diff>
--- a/Getting Started with Python for Finance.docx
+++ b/Getting Started with Python for Finance.docx
@@ -1053,15 +1053,7 @@
           <w:bCs/>
           <w:u w:val="single"/>
         </w:rPr>
-        <w:t>Candlestick plot from scratch</w:t>
-      </w:r>
-      <w:r>
-        <w:rPr>
-          <w:b/>
-          <w:bCs/>
-          <w:u w:val="single"/>
-        </w:rPr>
-        <w:t>:</w:t>
+        <w:t>Candlestick plot from scratch:</w:t>
       </w:r>
     </w:p>
     <w:p>
@@ -1131,14 +1123,7 @@
           <w:b/>
           <w:bCs/>
         </w:rPr>
-        <w:t>W</w:t>
-      </w:r>
-      <w:r>
-        <w:rPr>
-          <w:b/>
-          <w:bCs/>
-        </w:rPr>
-        <w:t>hat is a candlestick plot?</w:t>
+        <w:t>What is a candlestick plot?</w:t>
       </w:r>
     </w:p>
     <w:p>
@@ -1231,14 +1216,7 @@
           <w:b/>
           <w:bCs/>
         </w:rPr>
-        <w:t>W</w:t>
-      </w:r>
-      <w:r>
-        <w:rPr>
-          <w:b/>
-          <w:bCs/>
-        </w:rPr>
-        <w:t>hat is use of pipe method?</w:t>
+        <w:t>What is use of pipe method?</w:t>
       </w:r>
     </w:p>
     <w:p>
@@ -1310,14 +1288,7 @@
           <w:b/>
           <w:bCs/>
         </w:rPr>
-        <w:t>E</w:t>
-      </w:r>
-      <w:r>
-        <w:rPr>
-          <w:b/>
-          <w:bCs/>
-        </w:rPr>
-        <w:t>xplain the candle plot function in the video</w:t>
+        <w:t>Explain the candle plot function in the video</w:t>
       </w:r>
     </w:p>
     <w:p>
@@ -1640,14 +1611,7 @@
           <w:b/>
           <w:bCs/>
         </w:rPr>
-        <w:t xml:space="preserve">Difference </w:t>
-      </w:r>
-      <w:r>
-        <w:rPr>
-          <w:b/>
-          <w:bCs/>
-        </w:rPr>
-        <w:t>between </w:t>
+        <w:t>Difference between </w:t>
       </w:r>
       <w:proofErr w:type="spellStart"/>
       <w:r>
@@ -2009,14 +1973,7 @@
           <w:b/>
           <w:bCs/>
         </w:rPr>
-        <w:t>W</w:t>
-      </w:r>
-      <w:r>
-        <w:rPr>
-          <w:b/>
-          <w:bCs/>
-        </w:rPr>
-        <w:t>hat are returns?</w:t>
+        <w:t>What are returns?</w:t>
       </w:r>
     </w:p>
     <w:p>
@@ -2052,14 +2009,7 @@
           <w:b/>
           <w:bCs/>
         </w:rPr>
-        <w:t>W</w:t>
-      </w:r>
-      <w:r>
-        <w:rPr>
-          <w:b/>
-          <w:bCs/>
-        </w:rPr>
-        <w:t>hat is percentage change?</w:t>
+        <w:t>What is percentage change?</w:t>
       </w:r>
     </w:p>
     <w:p>
@@ -2150,14 +2100,7 @@
           <w:b/>
           <w:bCs/>
         </w:rPr>
-        <w:t xml:space="preserve">How </w:t>
-      </w:r>
-      <w:r>
-        <w:rPr>
-          <w:b/>
-          <w:bCs/>
-        </w:rPr>
-        <w:t>is percent change explained in the video</w:t>
+        <w:t>How is percent change explained in the video</w:t>
       </w:r>
       <w:r>
         <w:rPr>
@@ -2337,14 +2280,7 @@
           <w:b/>
           <w:bCs/>
         </w:rPr>
-        <w:t>W</w:t>
-      </w:r>
-      <w:r>
-        <w:rPr>
-          <w:b/>
-          <w:bCs/>
-        </w:rPr>
-        <w:t>hat are bins in histogram</w:t>
+        <w:t>What are bins in histogram</w:t>
       </w:r>
       <w:r>
         <w:rPr>
@@ -2408,14 +2344,7 @@
           <w:b/>
           <w:bCs/>
         </w:rPr>
-        <w:t>W</w:t>
-      </w:r>
-      <w:r>
-        <w:rPr>
-          <w:b/>
-          <w:bCs/>
-        </w:rPr>
-        <w:t>hat is bar plot and difference between bar plot and histogram</w:t>
+        <w:t>What is bar plot and difference between bar plot and histogram</w:t>
       </w:r>
       <w:r>
         <w:rPr>
@@ -2777,21 +2706,7 @@
           <w:b/>
           <w:bCs/>
         </w:rPr>
-        <w:t>H</w:t>
-      </w:r>
-      <w:r>
-        <w:rPr>
-          <w:b/>
-          <w:bCs/>
-        </w:rPr>
-        <w:t>ow to calculate cumulative returns in panda</w:t>
-      </w:r>
-      <w:r>
-        <w:rPr>
-          <w:b/>
-          <w:bCs/>
-        </w:rPr>
-        <w:t>s?</w:t>
+        <w:t>How to calculate cumulative returns in pandas?</w:t>
       </w:r>
     </w:p>
     <w:p>
@@ -3104,14 +3019,7 @@
           <w:b/>
           <w:bCs/>
         </w:rPr>
-        <w:t>W</w:t>
-      </w:r>
-      <w:r>
-        <w:rPr>
-          <w:b/>
-          <w:bCs/>
-        </w:rPr>
-        <w:t>hat is the easy and the complex way of calcu</w:t>
+        <w:t>What is the easy and the complex way of calcu</w:t>
       </w:r>
       <w:r>
         <w:rPr>
@@ -3359,14 +3267,7 @@
           <w:b/>
           <w:bCs/>
         </w:rPr>
-        <w:t>W</w:t>
-      </w:r>
-      <w:r>
-        <w:rPr>
-          <w:b/>
-          <w:bCs/>
-        </w:rPr>
-        <w:t>hat is lambda function and compare with normal function in the video</w:t>
+        <w:t>What is lambda function and compare with normal function in the video</w:t>
       </w:r>
       <w:r>
         <w:rPr>
@@ -3540,10 +3441,7 @@
     <w:p>
       <w:r>
         <w:br/>
-        <w:t>Example from the video:</w:t>
-      </w:r>
-      <w:r>
-        <w:t xml:space="preserve"> </w:t>
+        <w:t xml:space="preserve">Example from the video: </w:t>
       </w:r>
       <w:r>
         <w:br/>
@@ -3594,14 +3492,7 @@
           <w:b/>
           <w:bCs/>
         </w:rPr>
-        <w:t xml:space="preserve">Break </w:t>
-      </w:r>
-      <w:r>
-        <w:rPr>
-          <w:b/>
-          <w:bCs/>
-        </w:rPr>
-        <w:t xml:space="preserve">down </w:t>
+        <w:t xml:space="preserve">Break down </w:t>
       </w:r>
       <w:r>
         <w:rPr>
@@ -4291,14 +4182,46 @@
       </w:r>
     </w:p>
     <w:p>
-      <w:pPr>
+      <w:r>
         <w:rPr>
           <w:vanish/>
         </w:rPr>
-      </w:pPr>
-      <w:r>
-        <w:rPr>
+        <w:t>Bottom of Form</w:t>
+      </w:r>
+    </w:p>
+    <w:p>
+      <w:pPr>
+        <w:rPr>
+          <w:b/>
+          <w:bCs/>
           <w:vanish/>
+          <w:u w:val="single"/>
+        </w:rPr>
+      </w:pPr>
+      <w:r>
+        <w:rPr>
+          <w:b/>
+          <w:bCs/>
+          <w:u w:val="single"/>
+        </w:rPr>
+        <w:t>Volatility</w:t>
+      </w:r>
+    </w:p>
+    <w:p>
+      <w:pPr>
+        <w:rPr>
+          <w:b/>
+          <w:bCs/>
+          <w:vanish/>
+          <w:u w:val="single"/>
+        </w:rPr>
+      </w:pPr>
+      <w:r>
+        <w:rPr>
+          <w:b/>
+          <w:bCs/>
+          <w:vanish/>
+          <w:u w:val="single"/>
         </w:rPr>
         <w:t>Bottom of Form</w:t>
       </w:r>
@@ -4306,12 +4229,57 @@
     <w:p>
       <w:pPr>
         <w:rPr>
+          <w:b/>
+          <w:bCs/>
           <w:vanish/>
-        </w:rPr>
-      </w:pPr>
-      <w:r>
-        <w:rPr>
+          <w:u w:val="single"/>
+        </w:rPr>
+      </w:pPr>
+    </w:p>
+    <w:p>
+      <w:pPr>
+        <w:rPr>
+          <w:b/>
+          <w:bCs/>
           <w:vanish/>
+          <w:u w:val="single"/>
+        </w:rPr>
+      </w:pPr>
+    </w:p>
+    <w:p>
+      <w:pPr>
+        <w:rPr>
+          <w:b/>
+          <w:bCs/>
+          <w:vanish/>
+          <w:u w:val="single"/>
+        </w:rPr>
+      </w:pPr>
+      <w:r>
+        <w:rPr>
+          <w:b/>
+          <w:bCs/>
+          <w:vanish/>
+          <w:u w:val="single"/>
+        </w:rPr>
+        <w:t>Top of Form</w:t>
+      </w:r>
+    </w:p>
+    <w:p>
+      <w:pPr>
+        <w:rPr>
+          <w:b/>
+          <w:bCs/>
+          <w:vanish/>
+          <w:u w:val="single"/>
+        </w:rPr>
+      </w:pPr>
+      <w:r>
+        <w:rPr>
+          <w:b/>
+          <w:bCs/>
+          <w:vanish/>
+          <w:u w:val="single"/>
         </w:rPr>
         <w:t>Bottom of Form</w:t>
       </w:r>
@@ -4319,46 +4287,9 @@
     <w:p>
       <w:pPr>
         <w:rPr>
-          <w:vanish/>
-        </w:rPr>
-      </w:pPr>
-    </w:p>
-    <w:p>
-      <w:pPr>
-        <w:rPr>
-          <w:vanish/>
-        </w:rPr>
-      </w:pPr>
-    </w:p>
-    <w:p>
-      <w:pPr>
-        <w:rPr>
-          <w:vanish/>
-        </w:rPr>
-      </w:pPr>
-      <w:r>
-        <w:rPr>
-          <w:vanish/>
-        </w:rPr>
-        <w:t>Top of Form</w:t>
-      </w:r>
-    </w:p>
-    <w:p>
-      <w:pPr>
-        <w:rPr>
-          <w:vanish/>
-        </w:rPr>
-      </w:pPr>
-      <w:r>
-        <w:rPr>
-          <w:vanish/>
-        </w:rPr>
-        <w:t>Bottom of Form</w:t>
-      </w:r>
-    </w:p>
-    <w:p>
-      <w:pPr>
-        <w:rPr>
+          <w:b/>
+          <w:bCs/>
+          <w:u w:val="single"/>
           <w:lang w:val="en-US"/>
         </w:rPr>
       </w:pPr>
@@ -10161,6 +10092,7 @@
   <w:style w:type="character" w:default="1" w:styleId="DefaultParagraphFont">
     <w:name w:val="Default Paragraph Font"/>
     <w:uiPriority w:val="1"/>
+    <w:semiHidden/>
     <w:unhideWhenUsed/>
   </w:style>
   <w:style w:type="table" w:default="1" w:styleId="TableNormal">

</xml_diff>